<commit_message>
Updated the setup instrnctions to include new node information
Added a node to the chef essentials windows class to get around the hanging chef-client issues.
</commit_message>
<xml_diff>
--- a/chef-essentials-appendix-z.docx
+++ b/chef-essentials-appendix-z.docx
@@ -1,14 +1,12 @@
 
 <file path=word/document.xml><?xml version="1.0" encoding="utf-8"?>
-<w:document xmlns:wpc="http://schemas.microsoft.com/office/word/2010/wordprocessingCanvas" xmlns:mc="http://schemas.openxmlformats.org/markup-compatibility/2006" xmlns:o="urn:schemas-microsoft-com:office:office" xmlns:r="http://schemas.openxmlformats.org/officeDocument/2006/relationships" xmlns:m="http://schemas.openxmlformats.org/officeDocument/2006/math" xmlns:v="urn:schemas-microsoft-com:vml" xmlns:wp14="http://schemas.microsoft.com/office/word/2010/wordprocessingDrawing" xmlns:wp="http://schemas.openxmlformats.org/drawingml/2006/wordprocessingDrawing" xmlns:w10="urn:schemas-microsoft-com:office:word" xmlns:w="http://schemas.openxmlformats.org/wordprocessingml/2006/main" xmlns:w14="http://schemas.microsoft.com/office/word/2010/wordml" xmlns:w15="http://schemas.microsoft.com/office/word/2012/wordml" xmlns:wpg="http://schemas.microsoft.com/office/word/2010/wordprocessingGroup" xmlns:wpi="http://schemas.microsoft.com/office/word/2010/wordprocessingInk" xmlns:wne="http://schemas.microsoft.com/office/word/2006/wordml" xmlns:wps="http://schemas.microsoft.com/office/word/2010/wordprocessingShape" mc:Ignorable="w14 w15 wp14">
+<w:document xmlns:wpc="http://schemas.microsoft.com/office/word/2010/wordprocessingCanvas" xmlns:mo="http://schemas.microsoft.com/office/mac/office/2008/main" xmlns:mc="http://schemas.openxmlformats.org/markup-compatibility/2006" xmlns:mv="urn:schemas-microsoft-com:mac:vml" xmlns:o="urn:schemas-microsoft-com:office:office" xmlns:r="http://schemas.openxmlformats.org/officeDocument/2006/relationships" xmlns:m="http://schemas.openxmlformats.org/officeDocument/2006/math" xmlns:v="urn:schemas-microsoft-com:vml" xmlns:wp14="http://schemas.microsoft.com/office/word/2010/wordprocessingDrawing" xmlns:wp="http://schemas.openxmlformats.org/drawingml/2006/wordprocessingDrawing" xmlns:w10="urn:schemas-microsoft-com:office:word" xmlns:w="http://schemas.openxmlformats.org/wordprocessingml/2006/main" xmlns:w14="http://schemas.microsoft.com/office/word/2010/wordml" xmlns:w15="http://schemas.microsoft.com/office/word/2012/wordml" xmlns:wpg="http://schemas.microsoft.com/office/word/2010/wordprocessingGroup" xmlns:wpi="http://schemas.microsoft.com/office/word/2010/wordprocessingInk" xmlns:wne="http://schemas.microsoft.com/office/word/2006/wordml" xmlns:wps="http://schemas.microsoft.com/office/word/2010/wordprocessingShape" mc:Ignorable="w14 w15 wp14">
   <w:body>
     <w:p>
       <w:pPr>
         <w:pStyle w:val="Heading2"/>
         <w:ind w:left="0"/>
       </w:pPr>
-      <w:bookmarkStart w:id="0" w:name="_GoBack"/>
-      <w:bookmarkEnd w:id="0"/>
       <w:r>
         <w:t>Appendix Z</w:t>
       </w:r>
@@ -42,7 +40,7 @@
           <w:sz w:val="36"/>
           <w:szCs w:val="36"/>
         </w:rPr>
-        <w:t xml:space="preserve">Training </w:t>
+        <w:t xml:space="preserve">Workstation </w:t>
       </w:r>
       <w:r>
         <w:rPr>
@@ -50,7 +48,7 @@
           <w:sz w:val="36"/>
           <w:szCs w:val="36"/>
         </w:rPr>
-        <w:t>Lab System Setup</w:t>
+        <w:t>Setup</w:t>
       </w:r>
     </w:p>
     <w:p>
@@ -252,7 +250,14 @@
           <w:b/>
           <w:bCs/>
         </w:rPr>
-        <w:t>Chef Essentials Windows 2012 - 1.0.1</w:t>
+        <w:t xml:space="preserve">Essentials Windows 2012 </w:t>
+      </w:r>
+      <w:r>
+        <w:rPr>
+          <w:b/>
+          <w:bCs/>
+        </w:rPr>
+        <w:t>- 1.0.4</w:t>
       </w:r>
       <w:r>
         <w:rPr>
@@ -305,8 +310,17 @@
           <w:b/>
           <w:bCs/>
         </w:rPr>
-        <w:t>m4.xlarge</w:t>
-      </w:r>
+        <w:t>m</w:t>
+      </w:r>
+      <w:proofErr w:type="gramStart"/>
+      <w:r>
+        <w:rPr>
+          <w:b/>
+          <w:bCs/>
+        </w:rPr>
+        <w:t>4.xlarge</w:t>
+      </w:r>
+      <w:proofErr w:type="gramEnd"/>
       <w:r>
         <w:t> from the list provided and click </w:t>
       </w:r>
@@ -353,129 +367,180 @@
           <w:i/>
           <w:iCs/>
         </w:rPr>
-        <w:t>Note:  You will need 3 instances for each student enrolled in the class - and three for yourself.</w:t>
-      </w:r>
-    </w:p>
-    <w:p>
-      <w:pPr>
-        <w:pStyle w:val="ListParagraph"/>
-        <w:numPr>
-          <w:ilvl w:val="0"/>
-          <w:numId w:val="6"/>
-        </w:numPr>
-        <w:ind w:left="1440" w:hanging="720"/>
-      </w:pPr>
-      <w:r>
-        <w:t xml:space="preserve">Set the </w:t>
-      </w:r>
-      <w:r>
-        <w:rPr>
-          <w:b/>
-        </w:rPr>
-        <w:t>IAM Role</w:t>
-      </w:r>
-      <w:r>
-        <w:t xml:space="preserve"> to </w:t>
-      </w:r>
-      <w:r>
-        <w:rPr>
-          <w:i/>
-        </w:rPr>
-        <w:t>test-kitchen</w:t>
-      </w:r>
-      <w:r>
-        <w:t>.</w:t>
-      </w:r>
-    </w:p>
-    <w:p>
-      <w:pPr>
-        <w:pStyle w:val="ListParagraph"/>
-        <w:numPr>
-          <w:ilvl w:val="0"/>
-          <w:numId w:val="6"/>
-        </w:numPr>
-        <w:ind w:left="1440" w:hanging="720"/>
-      </w:pPr>
-      <w:r>
-        <w:t xml:space="preserve">Click </w:t>
-      </w:r>
-      <w:r>
-        <w:rPr>
-          <w:b/>
-          <w:bCs/>
-        </w:rPr>
-        <w:t>Next: Add Storage</w:t>
-      </w:r>
-      <w:r>
-        <w:t> at the bottom of the page.  The "Step 4" page displays.  [Don't change anything on this page]</w:t>
-      </w:r>
-      <w:r>
-        <w:t>.</w:t>
-      </w:r>
-    </w:p>
-    <w:p>
-      <w:pPr>
-        <w:pStyle w:val="ListParagraph"/>
-        <w:numPr>
-          <w:ilvl w:val="0"/>
-          <w:numId w:val="6"/>
-        </w:numPr>
-        <w:ind w:left="1440" w:hanging="720"/>
-      </w:pPr>
-      <w:r>
-        <w:t xml:space="preserve">Click </w:t>
-      </w:r>
-      <w:r>
-        <w:rPr>
-          <w:b/>
-          <w:bCs/>
-        </w:rPr>
-        <w:t>Next: Tag Instance</w:t>
-      </w:r>
-      <w:r>
-        <w:t> at the bottom of the page.  The "Step 5" page displays.</w:t>
-      </w:r>
-    </w:p>
-    <w:p>
-      <w:pPr>
-        <w:pStyle w:val="ListParagraph"/>
-        <w:numPr>
-          <w:ilvl w:val="0"/>
-          <w:numId w:val="6"/>
-        </w:numPr>
-        <w:ind w:left="1440" w:hanging="720"/>
-      </w:pPr>
-      <w:r>
-        <w:t xml:space="preserve">Enter a </w:t>
-      </w:r>
-      <w:r>
-        <w:rPr>
-          <w:b/>
-          <w:bCs/>
-        </w:rPr>
-        <w:t>Value</w:t>
-      </w:r>
-      <w:r>
-        <w:t>.  </w:t>
-      </w:r>
-    </w:p>
-    <w:p>
-      <w:pPr>
-        <w:ind w:left="2160" w:right="2160"/>
-      </w:pPr>
+        <w:t>Note:  You will need 1</w:t>
+      </w:r>
       <w:r>
         <w:rPr>
           <w:i/>
           <w:iCs/>
         </w:rPr>
-        <w:t>Note:  A recommended naming convention for the instances</w:t>
+        <w:t xml:space="preserve"> </w:t>
       </w:r>
       <w:r>
         <w:rPr>
           <w:i/>
           <w:iCs/>
         </w:rPr>
-        <w:t>:  [TRAINER’S INITIALS]</w:t>
+        <w:t xml:space="preserve">workstation </w:t>
+      </w:r>
+      <w:r>
+        <w:rPr>
+          <w:i/>
+          <w:iCs/>
+        </w:rPr>
+        <w:t xml:space="preserve">for each </w:t>
+      </w:r>
+      <w:r>
+        <w:rPr>
+          <w:i/>
+          <w:iCs/>
+        </w:rPr>
+        <w:t>participant</w:t>
+      </w:r>
+      <w:r>
+        <w:rPr>
+          <w:i/>
+          <w:iCs/>
+        </w:rPr>
+        <w:t xml:space="preserve"> enrolled in the class</w:t>
+      </w:r>
+      <w:r>
+        <w:rPr>
+          <w:i/>
+          <w:iCs/>
+        </w:rPr>
+        <w:t xml:space="preserve"> and one for yourself.</w:t>
+      </w:r>
+    </w:p>
+    <w:p>
+      <w:pPr>
+        <w:pStyle w:val="ListParagraph"/>
+        <w:numPr>
+          <w:ilvl w:val="0"/>
+          <w:numId w:val="6"/>
+        </w:numPr>
+        <w:ind w:left="1440" w:hanging="720"/>
+      </w:pPr>
+      <w:r>
+        <w:t xml:space="preserve">Set the </w:t>
+      </w:r>
+      <w:r>
+        <w:rPr>
+          <w:b/>
+        </w:rPr>
+        <w:t>IAM Role</w:t>
+      </w:r>
+      <w:r>
+        <w:t xml:space="preserve"> to </w:t>
+      </w:r>
+      <w:r>
+        <w:rPr>
+          <w:i/>
+        </w:rPr>
+        <w:t>test-kitchen</w:t>
+      </w:r>
+      <w:r>
+        <w:t>.</w:t>
+      </w:r>
+    </w:p>
+    <w:p>
+      <w:pPr>
+        <w:pStyle w:val="ListParagraph"/>
+        <w:numPr>
+          <w:ilvl w:val="0"/>
+          <w:numId w:val="6"/>
+        </w:numPr>
+        <w:ind w:left="1440" w:hanging="720"/>
+      </w:pPr>
+      <w:r>
+        <w:t xml:space="preserve">Click </w:t>
+      </w:r>
+      <w:r>
+        <w:rPr>
+          <w:b/>
+          <w:bCs/>
+        </w:rPr>
+        <w:t>Next: Add Storage</w:t>
+      </w:r>
+      <w:r>
+        <w:t> at the bottom of the page.  The "Step 4" page displays.  [Don't change anything on this page]</w:t>
+      </w:r>
+      <w:r>
+        <w:t>.</w:t>
+      </w:r>
+    </w:p>
+    <w:p>
+      <w:pPr>
+        <w:pStyle w:val="ListParagraph"/>
+        <w:numPr>
+          <w:ilvl w:val="0"/>
+          <w:numId w:val="6"/>
+        </w:numPr>
+        <w:ind w:left="1440" w:hanging="720"/>
+      </w:pPr>
+      <w:r>
+        <w:t xml:space="preserve">Click </w:t>
+      </w:r>
+      <w:r>
+        <w:rPr>
+          <w:b/>
+          <w:bCs/>
+        </w:rPr>
+        <w:t>Next: Tag Instance</w:t>
+      </w:r>
+      <w:r>
+        <w:t> at the bottom of the page.  The "Step 5" page displays.</w:t>
+      </w:r>
+    </w:p>
+    <w:p>
+      <w:pPr>
+        <w:pStyle w:val="ListParagraph"/>
+        <w:numPr>
+          <w:ilvl w:val="0"/>
+          <w:numId w:val="6"/>
+        </w:numPr>
+        <w:ind w:left="1440" w:hanging="720"/>
+      </w:pPr>
+      <w:r>
+        <w:t xml:space="preserve">Enter a </w:t>
+      </w:r>
+      <w:r>
+        <w:rPr>
+          <w:b/>
+          <w:bCs/>
+        </w:rPr>
+        <w:t>Value</w:t>
+      </w:r>
+      <w:r>
+        <w:t>.  </w:t>
+      </w:r>
+    </w:p>
+    <w:p>
+      <w:pPr>
+        <w:ind w:left="1440" w:right="2160"/>
+      </w:pPr>
+      <w:r>
+        <w:rPr>
+          <w:i/>
+          <w:iCs/>
+        </w:rPr>
+        <w:t>Note:  A recommended naming convention for the instances</w:t>
+      </w:r>
+      <w:proofErr w:type="gramStart"/>
+      <w:r>
+        <w:rPr>
+          <w:i/>
+          <w:iCs/>
+        </w:rPr>
+        <w:t>:  [</w:t>
+      </w:r>
+      <w:proofErr w:type="gramEnd"/>
+      <w:r>
+        <w:rPr>
+          <w:i/>
+          <w:iCs/>
+        </w:rPr>
+        <w:t>TRAINER’S INITIALS]</w:t>
       </w:r>
       <w:r>
         <w:rPr>
@@ -716,11 +781,13 @@
       </w:r>
     </w:p>
     <w:p>
-      <w:r>
-        <w:rPr>
-          <w:b/>
-        </w:rPr>
-        <w:lastRenderedPageBreak/>
+      <w:pPr>
+        <w:ind w:firstLine="288"/>
+      </w:pPr>
+      <w:r>
+        <w:rPr>
+          <w:b/>
+        </w:rPr>
         <w:t>Note</w:t>
       </w:r>
       <w:r>
@@ -730,25 +797,45 @@
         <w:t xml:space="preserve">used in class </w:t>
       </w:r>
       <w:r>
-        <w:t xml:space="preserve">are </w:t>
+        <w:t>are</w:t>
+      </w:r>
+      <w:r>
+        <w:t>:</w:t>
+      </w:r>
+    </w:p>
+    <w:p>
+      <w:pPr>
+        <w:ind w:left="1152" w:firstLine="288"/>
+      </w:pPr>
+      <w:r>
+        <w:rPr>
+          <w:b/>
+        </w:rPr>
+        <w:t>Username</w:t>
+      </w:r>
+      <w:r>
+        <w:t xml:space="preserve">: </w:t>
       </w:r>
       <w:r>
         <w:t>Administrator</w:t>
       </w:r>
       <w:r>
-        <w:t>/</w:t>
+        <w:tab/>
+      </w:r>
+      <w:r>
+        <w:rPr>
+          <w:b/>
+        </w:rPr>
+        <w:t>Password</w:t>
+      </w:r>
+      <w:r>
+        <w:t>:</w:t>
+      </w:r>
+      <w:r>
+        <w:t xml:space="preserve"> </w:t>
       </w:r>
       <w:r>
         <w:t>Cod3Can!</w:t>
-      </w:r>
-      <w:r>
-        <w:t>.</w:t>
-      </w:r>
-      <w:r>
-        <w:t xml:space="preserve"> You’ll need to tell the students that at the appropriate time.</w:t>
-      </w:r>
-      <w:r>
-        <w:br/>
       </w:r>
     </w:p>
     <w:p>
@@ -770,7 +857,8 @@
           <w:sz w:val="36"/>
           <w:szCs w:val="36"/>
         </w:rPr>
-        <w:t>How to Use Lab</w:t>
+        <w:lastRenderedPageBreak/>
+        <w:t>Node</w:t>
       </w:r>
       <w:r>
         <w:rPr>
@@ -778,8 +866,733 @@
           <w:sz w:val="36"/>
           <w:szCs w:val="36"/>
         </w:rPr>
-        <w:t xml:space="preserve"> Slides</w:t>
-      </w:r>
+        <w:t xml:space="preserve"> Setup</w:t>
+      </w:r>
+    </w:p>
+    <w:p>
+      <w:pPr>
+        <w:ind w:left="0"/>
+      </w:pPr>
+    </w:p>
+    <w:p>
+      <w:pPr>
+        <w:pStyle w:val="ListParagraph"/>
+        <w:numPr>
+          <w:ilvl w:val="0"/>
+          <w:numId w:val="8"/>
+        </w:numPr>
+      </w:pPr>
+      <w:r>
+        <w:t xml:space="preserve">       </w:t>
+      </w:r>
+      <w:r>
+        <w:t>Open the AWS site from here:  </w:t>
+      </w:r>
+      <w:hyperlink r:id="rId11" w:tgtFrame="_blank" w:history="1">
+        <w:r>
+          <w:rPr>
+            <w:rStyle w:val="Hyperlink"/>
+          </w:rPr>
+          <w:t>https://aws.amazon.com/</w:t>
+        </w:r>
+      </w:hyperlink>
+    </w:p>
+    <w:p>
+      <w:pPr>
+        <w:pStyle w:val="ListParagraph"/>
+        <w:numPr>
+          <w:ilvl w:val="0"/>
+          <w:numId w:val="5"/>
+        </w:numPr>
+        <w:ind w:left="1810"/>
+      </w:pPr>
+      <w:r>
+        <w:t>Login Credentials for Chef instructors:  </w:t>
+      </w:r>
+      <w:hyperlink r:id="rId12" w:history="1">
+        <w:r>
+          <w:rPr>
+            <w:rStyle w:val="Hyperlink"/>
+          </w:rPr>
+          <w:t>training-aws@chef.io</w:t>
+        </w:r>
+      </w:hyperlink>
+    </w:p>
+    <w:p>
+      <w:pPr>
+        <w:pStyle w:val="ListParagraph"/>
+        <w:numPr>
+          <w:ilvl w:val="0"/>
+          <w:numId w:val="5"/>
+        </w:numPr>
+        <w:ind w:left="1810"/>
+      </w:pPr>
+      <w:r>
+        <w:t xml:space="preserve">Password:  Contact Chef Training Services if you don’t know it or how to obtain it. </w:t>
+      </w:r>
+      <w:hyperlink r:id="rId13" w:history="1">
+        <w:r>
+          <w:rPr>
+            <w:rStyle w:val="Hyperlink"/>
+            <w:rFonts w:ascii="Calibri" w:hAnsi="Calibri"/>
+          </w:rPr>
+          <w:t>training-feedback@chef.io</w:t>
+        </w:r>
+      </w:hyperlink>
+      <w:r>
+        <w:t xml:space="preserve">    </w:t>
+      </w:r>
+    </w:p>
+    <w:p>
+      <w:pPr>
+        <w:pStyle w:val="ListParagraph"/>
+        <w:numPr>
+          <w:ilvl w:val="0"/>
+          <w:numId w:val="5"/>
+        </w:numPr>
+        <w:ind w:left="1810"/>
+      </w:pPr>
+      <w:r>
+        <w:t>Partner credentials should be provided by Chef directly to partners.</w:t>
+      </w:r>
+    </w:p>
+    <w:p>
+      <w:pPr>
+        <w:pStyle w:val="ListParagraph"/>
+        <w:numPr>
+          <w:ilvl w:val="0"/>
+          <w:numId w:val="8"/>
+        </w:numPr>
+      </w:pPr>
+      <w:r>
+        <w:t xml:space="preserve">       </w:t>
+      </w:r>
+      <w:r>
+        <w:t xml:space="preserve">Click the first link in column </w:t>
+      </w:r>
+      <w:r>
+        <w:rPr>
+          <w:b/>
+          <w:bCs/>
+        </w:rPr>
+        <w:t xml:space="preserve">EC2 </w:t>
+      </w:r>
+      <w:r>
+        <w:rPr>
+          <w:b/>
+          <w:bCs/>
+          <w:i/>
+          <w:iCs/>
+        </w:rPr>
+        <w:t>Virtual Servers in the Cloud</w:t>
+      </w:r>
+    </w:p>
+    <w:p>
+      <w:pPr>
+        <w:pStyle w:val="ListParagraph"/>
+        <w:numPr>
+          <w:ilvl w:val="0"/>
+          <w:numId w:val="8"/>
+        </w:numPr>
+        <w:ind w:left="1440" w:hanging="720"/>
+      </w:pPr>
+      <w:r>
+        <w:t xml:space="preserve">From the navigation pane on the left, select </w:t>
+      </w:r>
+      <w:r>
+        <w:rPr>
+          <w:b/>
+          <w:bCs/>
+        </w:rPr>
+        <w:t>Images/AMIs</w:t>
+      </w:r>
+      <w:r>
+        <w:t>.  The "Step 1" page displays with a list of available AMIs.</w:t>
+      </w:r>
+    </w:p>
+    <w:p>
+      <w:pPr>
+        <w:pStyle w:val="ListParagraph"/>
+        <w:numPr>
+          <w:ilvl w:val="0"/>
+          <w:numId w:val="8"/>
+        </w:numPr>
+        <w:ind w:left="1440" w:hanging="720"/>
+        <w:rPr>
+          <w:rFonts w:ascii="Times" w:eastAsia="Times New Roman" w:hAnsi="Times" w:cs="Times New Roman"/>
+          <w:sz w:val="20"/>
+          <w:szCs w:val="20"/>
+        </w:rPr>
+      </w:pPr>
+      <w:r>
+        <w:t>Select</w:t>
+      </w:r>
+      <w:r>
+        <w:rPr>
+          <w:b/>
+          <w:bCs/>
+        </w:rPr>
+        <w:t xml:space="preserve"> </w:t>
+      </w:r>
+      <w:r>
+        <w:rPr>
+          <w:b/>
+          <w:bCs/>
+        </w:rPr>
+        <w:t xml:space="preserve">Essentials Windows 2012 </w:t>
+      </w:r>
+      <w:r>
+        <w:rPr>
+          <w:b/>
+          <w:bCs/>
+        </w:rPr>
+        <w:t xml:space="preserve">NODE </w:t>
+      </w:r>
+      <w:r>
+        <w:rPr>
+          <w:b/>
+          <w:bCs/>
+        </w:rPr>
+        <w:t>-</w:t>
+      </w:r>
+      <w:r>
+        <w:rPr>
+          <w:b/>
+          <w:bCs/>
+        </w:rPr>
+        <w:t xml:space="preserve"> 1.0.0</w:t>
+      </w:r>
+      <w:r>
+        <w:rPr>
+          <w:b/>
+          <w:bCs/>
+        </w:rPr>
+        <w:t xml:space="preserve"> </w:t>
+      </w:r>
+      <w:r>
+        <w:t>from the list of options.</w:t>
+      </w:r>
+    </w:p>
+    <w:p>
+      <w:pPr>
+        <w:pStyle w:val="ListParagraph"/>
+        <w:numPr>
+          <w:ilvl w:val="0"/>
+          <w:numId w:val="8"/>
+        </w:numPr>
+        <w:ind w:left="1440" w:hanging="720"/>
+      </w:pPr>
+      <w:r>
+        <w:t xml:space="preserve">Click </w:t>
+      </w:r>
+      <w:r>
+        <w:rPr>
+          <w:b/>
+          <w:bCs/>
+        </w:rPr>
+        <w:t>Launch</w:t>
+      </w:r>
+      <w:r>
+        <w:t>.  The "Step 2" page displays.</w:t>
+      </w:r>
+    </w:p>
+    <w:p>
+      <w:pPr>
+        <w:pStyle w:val="ListParagraph"/>
+        <w:numPr>
+          <w:ilvl w:val="0"/>
+          <w:numId w:val="8"/>
+        </w:numPr>
+        <w:ind w:left="1440" w:hanging="720"/>
+      </w:pPr>
+      <w:r>
+        <w:t xml:space="preserve">Select the first </w:t>
+      </w:r>
+      <w:r>
+        <w:rPr>
+          <w:b/>
+          <w:bCs/>
+        </w:rPr>
+        <w:t>m</w:t>
+      </w:r>
+      <w:proofErr w:type="gramStart"/>
+      <w:r>
+        <w:rPr>
+          <w:b/>
+          <w:bCs/>
+        </w:rPr>
+        <w:t>4.xlarge</w:t>
+      </w:r>
+      <w:proofErr w:type="gramEnd"/>
+      <w:r>
+        <w:t> from the list provided and click </w:t>
+      </w:r>
+      <w:r>
+        <w:rPr>
+          <w:b/>
+          <w:bCs/>
+        </w:rPr>
+        <w:t>Next: Configure Instance Details</w:t>
+      </w:r>
+      <w:r>
+        <w:t> at the bottom of the screen.  The "Step 3" page displays.</w:t>
+      </w:r>
+    </w:p>
+    <w:p>
+      <w:pPr>
+        <w:pStyle w:val="ListParagraph"/>
+        <w:numPr>
+          <w:ilvl w:val="0"/>
+          <w:numId w:val="8"/>
+        </w:numPr>
+        <w:ind w:left="1440" w:hanging="720"/>
+      </w:pPr>
+      <w:r>
+        <w:t xml:space="preserve">Enter the </w:t>
+      </w:r>
+      <w:r>
+        <w:rPr>
+          <w:b/>
+          <w:bCs/>
+        </w:rPr>
+        <w:t>Number of Instances</w:t>
+      </w:r>
+      <w:r>
+        <w:t>.</w:t>
+      </w:r>
+    </w:p>
+    <w:p>
+      <w:pPr>
+        <w:ind w:left="2160" w:right="1440"/>
+      </w:pPr>
+      <w:r>
+        <w:rPr>
+          <w:i/>
+          <w:iCs/>
+        </w:rPr>
+        <w:t xml:space="preserve">Note:  You will need 3 instances for each </w:t>
+      </w:r>
+      <w:r>
+        <w:rPr>
+          <w:i/>
+          <w:iCs/>
+        </w:rPr>
+        <w:t xml:space="preserve">learner </w:t>
+      </w:r>
+      <w:r>
+        <w:rPr>
+          <w:i/>
+          <w:iCs/>
+        </w:rPr>
+        <w:t>enrolled in the class - and three for yourself.</w:t>
+      </w:r>
+    </w:p>
+    <w:p>
+      <w:pPr>
+        <w:pStyle w:val="ListParagraph"/>
+        <w:numPr>
+          <w:ilvl w:val="0"/>
+          <w:numId w:val="8"/>
+        </w:numPr>
+        <w:ind w:left="1440" w:hanging="720"/>
+      </w:pPr>
+      <w:r>
+        <w:t xml:space="preserve">Click </w:t>
+      </w:r>
+      <w:r>
+        <w:rPr>
+          <w:b/>
+          <w:bCs/>
+        </w:rPr>
+        <w:t>Next: Add Storage</w:t>
+      </w:r>
+      <w:r>
+        <w:t> at the bottom of the page.  The "Step 4" page displays.  [Don't change anything on this page].</w:t>
+      </w:r>
+    </w:p>
+    <w:p>
+      <w:pPr>
+        <w:pStyle w:val="ListParagraph"/>
+        <w:numPr>
+          <w:ilvl w:val="0"/>
+          <w:numId w:val="8"/>
+        </w:numPr>
+        <w:ind w:left="1440" w:hanging="720"/>
+      </w:pPr>
+      <w:r>
+        <w:t xml:space="preserve">Click </w:t>
+      </w:r>
+      <w:r>
+        <w:rPr>
+          <w:b/>
+          <w:bCs/>
+        </w:rPr>
+        <w:t>Next: Tag Instance</w:t>
+      </w:r>
+      <w:r>
+        <w:t> at the bottom of the page.  The "Step 5" page displays.</w:t>
+      </w:r>
+    </w:p>
+    <w:p>
+      <w:pPr>
+        <w:pStyle w:val="ListParagraph"/>
+        <w:numPr>
+          <w:ilvl w:val="0"/>
+          <w:numId w:val="8"/>
+        </w:numPr>
+        <w:ind w:left="1440" w:hanging="720"/>
+      </w:pPr>
+      <w:r>
+        <w:t xml:space="preserve">Enter a </w:t>
+      </w:r>
+      <w:r>
+        <w:rPr>
+          <w:b/>
+          <w:bCs/>
+        </w:rPr>
+        <w:t>Value</w:t>
+      </w:r>
+      <w:r>
+        <w:t>.  </w:t>
+      </w:r>
+    </w:p>
+    <w:p>
+      <w:pPr>
+        <w:ind w:left="1440" w:right="2160"/>
+      </w:pPr>
+      <w:r>
+        <w:rPr>
+          <w:i/>
+          <w:iCs/>
+        </w:rPr>
+        <w:t>Note:  A recommended naming convention for the instances</w:t>
+      </w:r>
+      <w:proofErr w:type="gramStart"/>
+      <w:r>
+        <w:rPr>
+          <w:i/>
+          <w:iCs/>
+        </w:rPr>
+        <w:t>:  [</w:t>
+      </w:r>
+      <w:proofErr w:type="gramEnd"/>
+      <w:r>
+        <w:rPr>
+          <w:i/>
+          <w:iCs/>
+        </w:rPr>
+        <w:t>TRAINER’S INITIALS] - [CLASS NAME] - [CLASS DATE]</w:t>
+      </w:r>
+    </w:p>
+    <w:p>
+      <w:pPr>
+        <w:pStyle w:val="ListParagraph"/>
+        <w:numPr>
+          <w:ilvl w:val="0"/>
+          <w:numId w:val="8"/>
+        </w:numPr>
+        <w:ind w:left="1440" w:hanging="720"/>
+      </w:pPr>
+      <w:r>
+        <w:t xml:space="preserve">Click </w:t>
+      </w:r>
+      <w:r>
+        <w:rPr>
+          <w:b/>
+          <w:bCs/>
+        </w:rPr>
+        <w:t>Next: Configure Security Group</w:t>
+      </w:r>
+      <w:r>
+        <w:t>.  The "Step 6" page displays.</w:t>
+      </w:r>
+    </w:p>
+    <w:p>
+      <w:pPr>
+        <w:pStyle w:val="ListParagraph"/>
+        <w:numPr>
+          <w:ilvl w:val="0"/>
+          <w:numId w:val="8"/>
+        </w:numPr>
+        <w:ind w:left="1440" w:hanging="720"/>
+      </w:pPr>
+      <w:r>
+        <w:t xml:space="preserve">Click the </w:t>
+      </w:r>
+      <w:r>
+        <w:rPr>
+          <w:b/>
+          <w:bCs/>
+        </w:rPr>
+        <w:t>Select an existing security group</w:t>
+      </w:r>
+      <w:r>
+        <w:t> radio button.  A list of security groups displays.</w:t>
+      </w:r>
+    </w:p>
+    <w:p>
+      <w:pPr>
+        <w:pStyle w:val="ListParagraph"/>
+        <w:numPr>
+          <w:ilvl w:val="0"/>
+          <w:numId w:val="8"/>
+        </w:numPr>
+        <w:ind w:left="1440" w:hanging="720"/>
+      </w:pPr>
+      <w:r>
+        <w:t xml:space="preserve">Select </w:t>
+      </w:r>
+      <w:r>
+        <w:rPr>
+          <w:b/>
+          <w:bCs/>
+        </w:rPr>
+        <w:t>all-open</w:t>
+      </w:r>
+      <w:r>
+        <w:t>.</w:t>
+      </w:r>
+    </w:p>
+    <w:p>
+      <w:pPr>
+        <w:pStyle w:val="ListParagraph"/>
+        <w:numPr>
+          <w:ilvl w:val="0"/>
+          <w:numId w:val="8"/>
+        </w:numPr>
+        <w:ind w:left="1440" w:hanging="720"/>
+      </w:pPr>
+      <w:r>
+        <w:t xml:space="preserve">Click </w:t>
+      </w:r>
+      <w:r>
+        <w:rPr>
+          <w:b/>
+          <w:bCs/>
+        </w:rPr>
+        <w:t>Review and Launch</w:t>
+      </w:r>
+      <w:r>
+        <w:t> at the bottom of the screen.  The "Step 7" page displays.</w:t>
+      </w:r>
+    </w:p>
+    <w:p>
+      <w:pPr>
+        <w:pStyle w:val="ListParagraph"/>
+        <w:numPr>
+          <w:ilvl w:val="0"/>
+          <w:numId w:val="8"/>
+        </w:numPr>
+        <w:ind w:left="1440" w:hanging="720"/>
+      </w:pPr>
+      <w:r>
+        <w:t xml:space="preserve">After you review the instances, click </w:t>
+      </w:r>
+      <w:r>
+        <w:rPr>
+          <w:b/>
+          <w:bCs/>
+        </w:rPr>
+        <w:t>Launch</w:t>
+      </w:r>
+      <w:r>
+        <w:t>.  The "Select a key pair" window displays.</w:t>
+      </w:r>
+    </w:p>
+    <w:p>
+      <w:pPr>
+        <w:pStyle w:val="ListParagraph"/>
+        <w:numPr>
+          <w:ilvl w:val="0"/>
+          <w:numId w:val="8"/>
+        </w:numPr>
+        <w:ind w:left="1440" w:hanging="720"/>
+      </w:pPr>
+      <w:r>
+        <w:t xml:space="preserve">Confirm that this is set to </w:t>
+      </w:r>
+      <w:r>
+        <w:rPr>
+          <w:b/>
+          <w:bCs/>
+        </w:rPr>
+        <w:t>Choose an existing key pair</w:t>
+      </w:r>
+      <w:r>
+        <w:t> and click the acknowledgement check box.</w:t>
+      </w:r>
+    </w:p>
+    <w:p>
+      <w:pPr>
+        <w:pStyle w:val="ListParagraph"/>
+        <w:numPr>
+          <w:ilvl w:val="0"/>
+          <w:numId w:val="8"/>
+        </w:numPr>
+        <w:ind w:left="1440" w:hanging="720"/>
+      </w:pPr>
+      <w:r>
+        <w:t xml:space="preserve">Click </w:t>
+      </w:r>
+      <w:r>
+        <w:rPr>
+          <w:b/>
+          <w:bCs/>
+        </w:rPr>
+        <w:t>Launch Instances</w:t>
+      </w:r>
+      <w:r>
+        <w:t>.  The "Launch Status" page displays.</w:t>
+      </w:r>
+    </w:p>
+    <w:p>
+      <w:pPr>
+        <w:pStyle w:val="ListParagraph"/>
+        <w:numPr>
+          <w:ilvl w:val="0"/>
+          <w:numId w:val="8"/>
+        </w:numPr>
+        <w:ind w:left="1440" w:hanging="720"/>
+      </w:pPr>
+      <w:r>
+        <w:t xml:space="preserve">Click </w:t>
+      </w:r>
+      <w:r>
+        <w:rPr>
+          <w:b/>
+          <w:bCs/>
+        </w:rPr>
+        <w:t>View Instances</w:t>
+      </w:r>
+      <w:r>
+        <w:t>.  The instances list displays.</w:t>
+      </w:r>
+    </w:p>
+    <w:p>
+      <w:pPr>
+        <w:pStyle w:val="ListParagraph"/>
+        <w:numPr>
+          <w:ilvl w:val="0"/>
+          <w:numId w:val="8"/>
+        </w:numPr>
+        <w:ind w:left="1440" w:hanging="720"/>
+      </w:pPr>
+      <w:r>
+        <w:t xml:space="preserve">From here, copy all of the instances and create a gist file to share with the class.  </w:t>
+      </w:r>
+    </w:p>
+    <w:p>
+      <w:pPr>
+        <w:pStyle w:val="ListParagraph"/>
+        <w:numPr>
+          <w:ilvl w:val="0"/>
+          <w:numId w:val="8"/>
+        </w:numPr>
+        <w:ind w:left="1440" w:hanging="720"/>
+      </w:pPr>
+      <w:r>
+        <w:t xml:space="preserve">Use </w:t>
+      </w:r>
+      <w:hyperlink r:id="rId14" w:history="1">
+        <w:r>
+          <w:rPr>
+            <w:rStyle w:val="Hyperlink"/>
+          </w:rPr>
+          <w:t>goo.gl</w:t>
+        </w:r>
+      </w:hyperlink>
+      <w:r>
+        <w:t xml:space="preserve"> to shorten the URL to the gist file.  </w:t>
+      </w:r>
+    </w:p>
+    <w:p>
+      <w:pPr>
+        <w:ind w:firstLine="288"/>
+      </w:pPr>
+      <w:r>
+        <w:rPr>
+          <w:b/>
+        </w:rPr>
+        <w:t>Note</w:t>
+      </w:r>
+      <w:r>
+        <w:t>: The login credentials and password for the AMIs used in class are:</w:t>
+      </w:r>
+    </w:p>
+    <w:p>
+      <w:pPr>
+        <w:ind w:left="1152" w:firstLine="288"/>
+      </w:pPr>
+      <w:r>
+        <w:rPr>
+          <w:b/>
+        </w:rPr>
+        <w:t>Username</w:t>
+      </w:r>
+      <w:r>
+        <w:t>: Administrator</w:t>
+      </w:r>
+      <w:r>
+        <w:tab/>
+      </w:r>
+      <w:r>
+        <w:rPr>
+          <w:b/>
+        </w:rPr>
+        <w:t>Password</w:t>
+      </w:r>
+      <w:r>
+        <w:t>:</w:t>
+      </w:r>
+      <w:r>
+        <w:t xml:space="preserve"> </w:t>
+      </w:r>
+      <w:r>
+        <w:t>Cod3Can!</w:t>
+      </w:r>
+    </w:p>
+    <w:p/>
+    <w:p/>
+    <w:p>
+      <w:pPr>
+        <w:pStyle w:val="Title"/>
+        <w:numPr>
+          <w:ilvl w:val="0"/>
+          <w:numId w:val="8"/>
+        </w:numPr>
+        <w:rPr>
+          <w:rFonts w:ascii="Arial" w:hAnsi="Arial" w:cs="Arial"/>
+          <w:sz w:val="36"/>
+          <w:szCs w:val="36"/>
+        </w:rPr>
+      </w:pPr>
+      <w:r>
+        <w:rPr>
+          <w:rFonts w:ascii="Arial" w:hAnsi="Arial" w:cs="Arial"/>
+          <w:sz w:val="36"/>
+          <w:szCs w:val="36"/>
+        </w:rPr>
+        <w:lastRenderedPageBreak/>
+        <w:t>How to Use Lab</w:t>
+      </w:r>
+      <w:r>
+        <w:rPr>
+          <w:rFonts w:ascii="Arial" w:hAnsi="Arial" w:cs="Arial"/>
+          <w:sz w:val="36"/>
+          <w:szCs w:val="36"/>
+        </w:rPr>
+        <w:t xml:space="preserve"> </w:t>
+      </w:r>
+      <w:proofErr w:type="gramStart"/>
+      <w:r>
+        <w:rPr>
+          <w:rFonts w:ascii="Arial" w:hAnsi="Arial" w:cs="Arial"/>
+          <w:sz w:val="36"/>
+          <w:szCs w:val="36"/>
+        </w:rPr>
+        <w:t>Slides</w:t>
+      </w:r>
+      <w:proofErr w:type="gramEnd"/>
     </w:p>
     <w:p>
       <w:pPr>
@@ -795,10 +1608,22 @@
         <w:t>Regarding the "Lab" exercises (not the Group Exercises), you should enc</w:t>
       </w:r>
       <w:r>
-        <w:t>ourage students to use the high-</w:t>
-      </w:r>
-      <w:r>
-        <w:t>level hammer/wrench "Lab" slide steps first, and then resort to the subsequent detailed step slides if the students need t</w:t>
+        <w:t xml:space="preserve">ourage </w:t>
+      </w:r>
+      <w:r>
+        <w:t>participants</w:t>
+      </w:r>
+      <w:r>
+        <w:t xml:space="preserve"> to use the high-</w:t>
+      </w:r>
+      <w:r>
+        <w:t xml:space="preserve">level hammer/wrench "Lab" slide steps first, and then resort to the subsequent detailed step slides if the </w:t>
+      </w:r>
+      <w:r>
+        <w:t>participants</w:t>
+      </w:r>
+      <w:r>
+        <w:t xml:space="preserve"> need t</w:t>
       </w:r>
       <w:r>
         <w:t xml:space="preserve">he details to complete the lab. </w:t>
@@ -831,7 +1656,13 @@
         <w:t xml:space="preserve"> hammer/wrench "Lab" instruction slide. E</w:t>
       </w:r>
       <w:r>
-        <w:t xml:space="preserve">ncourage students to </w:t>
+        <w:t xml:space="preserve">ncourage </w:t>
+      </w:r>
+      <w:r>
+        <w:t>participants</w:t>
+      </w:r>
+      <w:r>
+        <w:t xml:space="preserve"> to </w:t>
       </w:r>
       <w:r>
         <w:t>complete the lab using this</w:t>
@@ -853,6 +1684,7 @@
         <w:pStyle w:val="AppendixText"/>
         <w:ind w:left="2160"/>
       </w:pPr>
+      <w:bookmarkStart w:id="0" w:name="_GoBack"/>
       <w:r>
         <w:rPr>
           <w:noProof/>
@@ -873,7 +1705,7 @@
                     <pic:cNvPicPr/>
                   </pic:nvPicPr>
                   <pic:blipFill>
-                    <a:blip r:embed="rId11"/>
+                    <a:blip r:embed="rId15"/>
                     <a:stretch>
                       <a:fillRect/>
                     </a:stretch>
@@ -894,6 +1726,7 @@
         </w:drawing>
       </w:r>
     </w:p>
+    <w:bookmarkEnd w:id="0"/>
     <w:p>
       <w:pPr>
         <w:pStyle w:val="Body"/>
@@ -908,7 +1741,19 @@
         <w:rPr>
           <w:rStyle w:val="AppendixTextChar"/>
         </w:rPr>
-        <w:t>If some students can</w:t>
+        <w:t xml:space="preserve">If some </w:t>
+      </w:r>
+      <w:r>
+        <w:rPr>
+          <w:rStyle w:val="AppendixTextChar"/>
+        </w:rPr>
+        <w:t>participants</w:t>
+      </w:r>
+      <w:r>
+        <w:rPr>
+          <w:rStyle w:val="AppendixTextChar"/>
+        </w:rPr>
+        <w:t xml:space="preserve"> can</w:t>
       </w:r>
       <w:r>
         <w:rPr>
@@ -963,7 +1808,7 @@
                     <pic:cNvPicPr/>
                   </pic:nvPicPr>
                   <pic:blipFill>
-                    <a:blip r:embed="rId12"/>
+                    <a:blip r:embed="rId16"/>
                     <a:stretch>
                       <a:fillRect/>
                     </a:stretch>
@@ -1010,7 +1855,7 @@
                     <pic:cNvPicPr/>
                   </pic:nvPicPr>
                   <pic:blipFill>
-                    <a:blip r:embed="rId13"/>
+                    <a:blip r:embed="rId17"/>
                     <a:stretch>
                       <a:fillRect/>
                     </a:stretch>
@@ -1051,7 +1896,7 @@
       </w:pPr>
     </w:p>
     <w:sectPr>
-      <w:headerReference w:type="default" r:id="rId14"/>
+      <w:headerReference w:type="default" r:id="rId18"/>
       <w:pgSz w:w="12240" w:h="15840"/>
       <w:pgMar w:top="1350" w:right="1440" w:bottom="1080" w:left="1440" w:header="720" w:footer="720" w:gutter="0"/>
       <w:cols w:space="720"/>
@@ -1062,7 +1907,7 @@
 </file>
 
 <file path=word/endnotes.xml><?xml version="1.0" encoding="utf-8"?>
-<w:endnotes xmlns:wpc="http://schemas.microsoft.com/office/word/2010/wordprocessingCanvas" xmlns:mc="http://schemas.openxmlformats.org/markup-compatibility/2006" xmlns:o="urn:schemas-microsoft-com:office:office" xmlns:r="http://schemas.openxmlformats.org/officeDocument/2006/relationships" xmlns:m="http://schemas.openxmlformats.org/officeDocument/2006/math" xmlns:v="urn:schemas-microsoft-com:vml" xmlns:wp14="http://schemas.microsoft.com/office/word/2010/wordprocessingDrawing" xmlns:wp="http://schemas.openxmlformats.org/drawingml/2006/wordprocessingDrawing" xmlns:w10="urn:schemas-microsoft-com:office:word" xmlns:w="http://schemas.openxmlformats.org/wordprocessingml/2006/main" xmlns:w14="http://schemas.microsoft.com/office/word/2010/wordml" xmlns:w15="http://schemas.microsoft.com/office/word/2012/wordml" xmlns:wpg="http://schemas.microsoft.com/office/word/2010/wordprocessingGroup" xmlns:wpi="http://schemas.microsoft.com/office/word/2010/wordprocessingInk" xmlns:wne="http://schemas.microsoft.com/office/word/2006/wordml" xmlns:wps="http://schemas.microsoft.com/office/word/2010/wordprocessingShape" mc:Ignorable="w14 w15 wp14">
+<w:endnotes xmlns:wpc="http://schemas.microsoft.com/office/word/2010/wordprocessingCanvas" xmlns:mo="http://schemas.microsoft.com/office/mac/office/2008/main" xmlns:mc="http://schemas.openxmlformats.org/markup-compatibility/2006" xmlns:mv="urn:schemas-microsoft-com:mac:vml" xmlns:o="urn:schemas-microsoft-com:office:office" xmlns:r="http://schemas.openxmlformats.org/officeDocument/2006/relationships" xmlns:m="http://schemas.openxmlformats.org/officeDocument/2006/math" xmlns:v="urn:schemas-microsoft-com:vml" xmlns:wp14="http://schemas.microsoft.com/office/word/2010/wordprocessingDrawing" xmlns:wp="http://schemas.openxmlformats.org/drawingml/2006/wordprocessingDrawing" xmlns:w10="urn:schemas-microsoft-com:office:word" xmlns:w="http://schemas.openxmlformats.org/wordprocessingml/2006/main" xmlns:w14="http://schemas.microsoft.com/office/word/2010/wordml" xmlns:w15="http://schemas.microsoft.com/office/word/2012/wordml" xmlns:wpg="http://schemas.microsoft.com/office/word/2010/wordprocessingGroup" xmlns:wpi="http://schemas.microsoft.com/office/word/2010/wordprocessingInk" xmlns:wne="http://schemas.microsoft.com/office/word/2006/wordml" xmlns:wps="http://schemas.microsoft.com/office/word/2010/wordprocessingShape" mc:Ignorable="w14 w15 wp14">
   <w:endnote w:type="separator" w:id="-1">
     <w:p>
       <w:pPr>
@@ -1087,7 +1932,7 @@
 </file>
 
 <file path=word/footnotes.xml><?xml version="1.0" encoding="utf-8"?>
-<w:footnotes xmlns:wpc="http://schemas.microsoft.com/office/word/2010/wordprocessingCanvas" xmlns:mc="http://schemas.openxmlformats.org/markup-compatibility/2006" xmlns:o="urn:schemas-microsoft-com:office:office" xmlns:r="http://schemas.openxmlformats.org/officeDocument/2006/relationships" xmlns:m="http://schemas.openxmlformats.org/officeDocument/2006/math" xmlns:v="urn:schemas-microsoft-com:vml" xmlns:wp14="http://schemas.microsoft.com/office/word/2010/wordprocessingDrawing" xmlns:wp="http://schemas.openxmlformats.org/drawingml/2006/wordprocessingDrawing" xmlns:w10="urn:schemas-microsoft-com:office:word" xmlns:w="http://schemas.openxmlformats.org/wordprocessingml/2006/main" xmlns:w14="http://schemas.microsoft.com/office/word/2010/wordml" xmlns:w15="http://schemas.microsoft.com/office/word/2012/wordml" xmlns:wpg="http://schemas.microsoft.com/office/word/2010/wordprocessingGroup" xmlns:wpi="http://schemas.microsoft.com/office/word/2010/wordprocessingInk" xmlns:wne="http://schemas.microsoft.com/office/word/2006/wordml" xmlns:wps="http://schemas.microsoft.com/office/word/2010/wordprocessingShape" mc:Ignorable="w14 w15 wp14">
+<w:footnotes xmlns:wpc="http://schemas.microsoft.com/office/word/2010/wordprocessingCanvas" xmlns:mo="http://schemas.microsoft.com/office/mac/office/2008/main" xmlns:mc="http://schemas.openxmlformats.org/markup-compatibility/2006" xmlns:mv="urn:schemas-microsoft-com:mac:vml" xmlns:o="urn:schemas-microsoft-com:office:office" xmlns:r="http://schemas.openxmlformats.org/officeDocument/2006/relationships" xmlns:m="http://schemas.openxmlformats.org/officeDocument/2006/math" xmlns:v="urn:schemas-microsoft-com:vml" xmlns:wp14="http://schemas.microsoft.com/office/word/2010/wordprocessingDrawing" xmlns:wp="http://schemas.openxmlformats.org/drawingml/2006/wordprocessingDrawing" xmlns:w10="urn:schemas-microsoft-com:office:word" xmlns:w="http://schemas.openxmlformats.org/wordprocessingml/2006/main" xmlns:w14="http://schemas.microsoft.com/office/word/2010/wordml" xmlns:w15="http://schemas.microsoft.com/office/word/2012/wordml" xmlns:wpg="http://schemas.microsoft.com/office/word/2010/wordprocessingGroup" xmlns:wpi="http://schemas.microsoft.com/office/word/2010/wordprocessingInk" xmlns:wne="http://schemas.microsoft.com/office/word/2006/wordml" xmlns:wps="http://schemas.microsoft.com/office/word/2010/wordprocessingShape" mc:Ignorable="w14 w15 wp14">
   <w:footnote w:type="separator" w:id="-1">
     <w:p>
       <w:pPr>
@@ -1112,7 +1957,7 @@
 </file>
 
 <file path=word/header1.xml><?xml version="1.0" encoding="utf-8"?>
-<w:hdr xmlns:wpc="http://schemas.microsoft.com/office/word/2010/wordprocessingCanvas" xmlns:mc="http://schemas.openxmlformats.org/markup-compatibility/2006" xmlns:o="urn:schemas-microsoft-com:office:office" xmlns:r="http://schemas.openxmlformats.org/officeDocument/2006/relationships" xmlns:m="http://schemas.openxmlformats.org/officeDocument/2006/math" xmlns:v="urn:schemas-microsoft-com:vml" xmlns:wp14="http://schemas.microsoft.com/office/word/2010/wordprocessingDrawing" xmlns:wp="http://schemas.openxmlformats.org/drawingml/2006/wordprocessingDrawing" xmlns:w10="urn:schemas-microsoft-com:office:word" xmlns:w="http://schemas.openxmlformats.org/wordprocessingml/2006/main" xmlns:w14="http://schemas.microsoft.com/office/word/2010/wordml" xmlns:w15="http://schemas.microsoft.com/office/word/2012/wordml" xmlns:wpg="http://schemas.microsoft.com/office/word/2010/wordprocessingGroup" xmlns:wpi="http://schemas.microsoft.com/office/word/2010/wordprocessingInk" xmlns:wne="http://schemas.microsoft.com/office/word/2006/wordml" xmlns:wps="http://schemas.microsoft.com/office/word/2010/wordprocessingShape" mc:Ignorable="w14 w15 wp14">
+<w:hdr xmlns:wpc="http://schemas.microsoft.com/office/word/2010/wordprocessingCanvas" xmlns:mo="http://schemas.microsoft.com/office/mac/office/2008/main" xmlns:mc="http://schemas.openxmlformats.org/markup-compatibility/2006" xmlns:mv="urn:schemas-microsoft-com:mac:vml" xmlns:o="urn:schemas-microsoft-com:office:office" xmlns:r="http://schemas.openxmlformats.org/officeDocument/2006/relationships" xmlns:m="http://schemas.openxmlformats.org/officeDocument/2006/math" xmlns:v="urn:schemas-microsoft-com:vml" xmlns:wp14="http://schemas.microsoft.com/office/word/2010/wordprocessingDrawing" xmlns:wp="http://schemas.openxmlformats.org/drawingml/2006/wordprocessingDrawing" xmlns:w10="urn:schemas-microsoft-com:office:word" xmlns:w="http://schemas.openxmlformats.org/wordprocessingml/2006/main" xmlns:w14="http://schemas.microsoft.com/office/word/2010/wordml" xmlns:w15="http://schemas.microsoft.com/office/word/2012/wordml" xmlns:wpg="http://schemas.microsoft.com/office/word/2010/wordprocessingGroup" xmlns:wpi="http://schemas.microsoft.com/office/word/2010/wordprocessingInk" xmlns:wne="http://schemas.microsoft.com/office/word/2006/wordml" xmlns:wps="http://schemas.microsoft.com/office/word/2010/wordprocessingShape" mc:Ignorable="w14 w15 wp14">
   <w:p>
     <w:pPr>
       <w:pStyle w:val="Header"/>
@@ -1137,8 +1982,8 @@
 </file>
 
 <file path=word/numbering.xml><?xml version="1.0" encoding="utf-8"?>
-<w:numbering xmlns:wpc="http://schemas.microsoft.com/office/word/2010/wordprocessingCanvas" xmlns:mc="http://schemas.openxmlformats.org/markup-compatibility/2006" xmlns:o="urn:schemas-microsoft-com:office:office" xmlns:r="http://schemas.openxmlformats.org/officeDocument/2006/relationships" xmlns:m="http://schemas.openxmlformats.org/officeDocument/2006/math" xmlns:v="urn:schemas-microsoft-com:vml" xmlns:wp14="http://schemas.microsoft.com/office/word/2010/wordprocessingDrawing" xmlns:wp="http://schemas.openxmlformats.org/drawingml/2006/wordprocessingDrawing" xmlns:w10="urn:schemas-microsoft-com:office:word" xmlns:w="http://schemas.openxmlformats.org/wordprocessingml/2006/main" xmlns:w14="http://schemas.microsoft.com/office/word/2010/wordml" xmlns:w15="http://schemas.microsoft.com/office/word/2012/wordml" xmlns:wpg="http://schemas.microsoft.com/office/word/2010/wordprocessingGroup" xmlns:wpi="http://schemas.microsoft.com/office/word/2010/wordprocessingInk" xmlns:wne="http://schemas.microsoft.com/office/word/2006/wordml" xmlns:wps="http://schemas.microsoft.com/office/word/2010/wordprocessingShape" mc:Ignorable="w14 w15 wp14">
-  <w:abstractNum w:abstractNumId="0" w15:restartNumberingAfterBreak="0">
+<w:numbering xmlns:wpc="http://schemas.microsoft.com/office/word/2010/wordprocessingCanvas" xmlns:mo="http://schemas.microsoft.com/office/mac/office/2008/main" xmlns:mc="http://schemas.openxmlformats.org/markup-compatibility/2006" xmlns:mv="urn:schemas-microsoft-com:mac:vml" xmlns:o="urn:schemas-microsoft-com:office:office" xmlns:r="http://schemas.openxmlformats.org/officeDocument/2006/relationships" xmlns:m="http://schemas.openxmlformats.org/officeDocument/2006/math" xmlns:v="urn:schemas-microsoft-com:vml" xmlns:wp14="http://schemas.microsoft.com/office/word/2010/wordprocessingDrawing" xmlns:wp="http://schemas.openxmlformats.org/drawingml/2006/wordprocessingDrawing" xmlns:w10="urn:schemas-microsoft-com:office:word" xmlns:w="http://schemas.openxmlformats.org/wordprocessingml/2006/main" xmlns:w14="http://schemas.microsoft.com/office/word/2010/wordml" xmlns:w15="http://schemas.microsoft.com/office/word/2012/wordml" xmlns:wpg="http://schemas.microsoft.com/office/word/2010/wordprocessingGroup" xmlns:wpi="http://schemas.microsoft.com/office/word/2010/wordprocessingInk" xmlns:wne="http://schemas.microsoft.com/office/word/2006/wordml" xmlns:wps="http://schemas.microsoft.com/office/word/2010/wordprocessingShape" mc:Ignorable="w14 w15 wp14">
+  <w:abstractNum w:abstractNumId="0">
     <w:nsid w:val="FFFFFFFE"/>
     <w:multiLevelType w:val="singleLevel"/>
     <w:tmpl w:val="E0605C28"/>
@@ -1148,7 +1993,7 @@
       <w:lvlJc w:val="left"/>
     </w:lvl>
   </w:abstractNum>
-  <w:abstractNum w:abstractNumId="1" w15:restartNumberingAfterBreak="0">
+  <w:abstractNum w:abstractNumId="1">
     <w:nsid w:val="0C0955A6"/>
     <w:multiLevelType w:val="hybridMultilevel"/>
     <w:tmpl w:val="F378C546"/>
@@ -1237,7 +2082,96 @@
       </w:pPr>
     </w:lvl>
   </w:abstractNum>
-  <w:abstractNum w:abstractNumId="2" w15:restartNumberingAfterBreak="0">
+  <w:abstractNum w:abstractNumId="2">
+    <w:nsid w:val="0CFF4A72"/>
+    <w:multiLevelType w:val="hybridMultilevel"/>
+    <w:tmpl w:val="BD2A8994"/>
+    <w:lvl w:ilvl="0" w:tplc="04F69BBA">
+      <w:start w:val="1"/>
+      <w:numFmt w:val="decimal"/>
+      <w:lvlText w:val="%1 "/>
+      <w:lvlJc w:val="left"/>
+      <w:pPr>
+        <w:ind w:left="1080" w:hanging="360"/>
+      </w:pPr>
+      <w:rPr>
+        <w:rFonts w:hint="default"/>
+      </w:rPr>
+    </w:lvl>
+    <w:lvl w:ilvl="1" w:tplc="04090019" w:tentative="1">
+      <w:start w:val="1"/>
+      <w:numFmt w:val="lowerLetter"/>
+      <w:lvlText w:val="%2."/>
+      <w:lvlJc w:val="left"/>
+      <w:pPr>
+        <w:ind w:left="1800" w:hanging="360"/>
+      </w:pPr>
+    </w:lvl>
+    <w:lvl w:ilvl="2" w:tplc="0409001B" w:tentative="1">
+      <w:start w:val="1"/>
+      <w:numFmt w:val="lowerRoman"/>
+      <w:lvlText w:val="%3."/>
+      <w:lvlJc w:val="right"/>
+      <w:pPr>
+        <w:ind w:left="2520" w:hanging="180"/>
+      </w:pPr>
+    </w:lvl>
+    <w:lvl w:ilvl="3" w:tplc="0409000F" w:tentative="1">
+      <w:start w:val="1"/>
+      <w:numFmt w:val="decimal"/>
+      <w:lvlText w:val="%4."/>
+      <w:lvlJc w:val="left"/>
+      <w:pPr>
+        <w:ind w:left="3240" w:hanging="360"/>
+      </w:pPr>
+    </w:lvl>
+    <w:lvl w:ilvl="4" w:tplc="04090019" w:tentative="1">
+      <w:start w:val="1"/>
+      <w:numFmt w:val="lowerLetter"/>
+      <w:lvlText w:val="%5."/>
+      <w:lvlJc w:val="left"/>
+      <w:pPr>
+        <w:ind w:left="3960" w:hanging="360"/>
+      </w:pPr>
+    </w:lvl>
+    <w:lvl w:ilvl="5" w:tplc="0409001B" w:tentative="1">
+      <w:start w:val="1"/>
+      <w:numFmt w:val="lowerRoman"/>
+      <w:lvlText w:val="%6."/>
+      <w:lvlJc w:val="right"/>
+      <w:pPr>
+        <w:ind w:left="4680" w:hanging="180"/>
+      </w:pPr>
+    </w:lvl>
+    <w:lvl w:ilvl="6" w:tplc="0409000F" w:tentative="1">
+      <w:start w:val="1"/>
+      <w:numFmt w:val="decimal"/>
+      <w:lvlText w:val="%7."/>
+      <w:lvlJc w:val="left"/>
+      <w:pPr>
+        <w:ind w:left="5400" w:hanging="360"/>
+      </w:pPr>
+    </w:lvl>
+    <w:lvl w:ilvl="7" w:tplc="04090019" w:tentative="1">
+      <w:start w:val="1"/>
+      <w:numFmt w:val="lowerLetter"/>
+      <w:lvlText w:val="%8."/>
+      <w:lvlJc w:val="left"/>
+      <w:pPr>
+        <w:ind w:left="6120" w:hanging="360"/>
+      </w:pPr>
+    </w:lvl>
+    <w:lvl w:ilvl="8" w:tplc="0409001B" w:tentative="1">
+      <w:start w:val="1"/>
+      <w:numFmt w:val="lowerRoman"/>
+      <w:lvlText w:val="%9."/>
+      <w:lvlJc w:val="right"/>
+      <w:pPr>
+        <w:ind w:left="6840" w:hanging="180"/>
+      </w:pPr>
+    </w:lvl>
+  </w:abstractNum>
+  <w:abstractNum w:abstractNumId="3">
     <w:nsid w:val="12DC37CF"/>
     <w:multiLevelType w:val="hybridMultilevel"/>
     <w:tmpl w:val="A386F0D0"/>
@@ -1350,7 +2284,7 @@
       </w:rPr>
     </w:lvl>
   </w:abstractNum>
-  <w:abstractNum w:abstractNumId="3" w15:restartNumberingAfterBreak="0">
+  <w:abstractNum w:abstractNumId="4">
     <w:nsid w:val="14C33DE7"/>
     <w:multiLevelType w:val="hybridMultilevel"/>
     <w:tmpl w:val="34E6C7CC"/>
@@ -1463,7 +2397,96 @@
       </w:rPr>
     </w:lvl>
   </w:abstractNum>
-  <w:abstractNum w:abstractNumId="4" w15:restartNumberingAfterBreak="0">
+  <w:abstractNum w:abstractNumId="5">
+    <w:nsid w:val="39E829FA"/>
+    <w:multiLevelType w:val="hybridMultilevel"/>
+    <w:tmpl w:val="1966D2B8"/>
+    <w:lvl w:ilvl="0" w:tplc="8422B4F2">
+      <w:start w:val="1"/>
+      <w:numFmt w:val="decimal"/>
+      <w:lvlText w:val="%1."/>
+      <w:lvlJc w:val="left"/>
+      <w:pPr>
+        <w:ind w:left="1080" w:hanging="360"/>
+      </w:pPr>
+      <w:rPr>
+        <w:rFonts w:hint="default"/>
+      </w:rPr>
+    </w:lvl>
+    <w:lvl w:ilvl="1" w:tplc="04090019">
+      <w:start w:val="1"/>
+      <w:numFmt w:val="lowerLetter"/>
+      <w:lvlText w:val="%2."/>
+      <w:lvlJc w:val="left"/>
+      <w:pPr>
+        <w:ind w:left="1800" w:hanging="360"/>
+      </w:pPr>
+    </w:lvl>
+    <w:lvl w:ilvl="2" w:tplc="0409001B" w:tentative="1">
+      <w:start w:val="1"/>
+      <w:numFmt w:val="lowerRoman"/>
+      <w:lvlText w:val="%3."/>
+      <w:lvlJc w:val="right"/>
+      <w:pPr>
+        <w:ind w:left="2520" w:hanging="180"/>
+      </w:pPr>
+    </w:lvl>
+    <w:lvl w:ilvl="3" w:tplc="0409000F" w:tentative="1">
+      <w:start w:val="1"/>
+      <w:numFmt w:val="decimal"/>
+      <w:lvlText w:val="%4."/>
+      <w:lvlJc w:val="left"/>
+      <w:pPr>
+        <w:ind w:left="3240" w:hanging="360"/>
+      </w:pPr>
+    </w:lvl>
+    <w:lvl w:ilvl="4" w:tplc="04090019" w:tentative="1">
+      <w:start w:val="1"/>
+      <w:numFmt w:val="lowerLetter"/>
+      <w:lvlText w:val="%5."/>
+      <w:lvlJc w:val="left"/>
+      <w:pPr>
+        <w:ind w:left="3960" w:hanging="360"/>
+      </w:pPr>
+    </w:lvl>
+    <w:lvl w:ilvl="5" w:tplc="0409001B" w:tentative="1">
+      <w:start w:val="1"/>
+      <w:numFmt w:val="lowerRoman"/>
+      <w:lvlText w:val="%6."/>
+      <w:lvlJc w:val="right"/>
+      <w:pPr>
+        <w:ind w:left="4680" w:hanging="180"/>
+      </w:pPr>
+    </w:lvl>
+    <w:lvl w:ilvl="6" w:tplc="0409000F" w:tentative="1">
+      <w:start w:val="1"/>
+      <w:numFmt w:val="decimal"/>
+      <w:lvlText w:val="%7."/>
+      <w:lvlJc w:val="left"/>
+      <w:pPr>
+        <w:ind w:left="5400" w:hanging="360"/>
+      </w:pPr>
+    </w:lvl>
+    <w:lvl w:ilvl="7" w:tplc="04090019" w:tentative="1">
+      <w:start w:val="1"/>
+      <w:numFmt w:val="lowerLetter"/>
+      <w:lvlText w:val="%8."/>
+      <w:lvlJc w:val="left"/>
+      <w:pPr>
+        <w:ind w:left="6120" w:hanging="360"/>
+      </w:pPr>
+    </w:lvl>
+    <w:lvl w:ilvl="8" w:tplc="0409001B" w:tentative="1">
+      <w:start w:val="1"/>
+      <w:numFmt w:val="lowerRoman"/>
+      <w:lvlText w:val="%9."/>
+      <w:lvlJc w:val="right"/>
+      <w:pPr>
+        <w:ind w:left="6840" w:hanging="180"/>
+      </w:pPr>
+    </w:lvl>
+  </w:abstractNum>
+  <w:abstractNum w:abstractNumId="6">
     <w:nsid w:val="400949F5"/>
     <w:multiLevelType w:val="hybridMultilevel"/>
     <w:tmpl w:val="83CA507A"/>
@@ -1552,7 +2575,7 @@
       </w:pPr>
     </w:lvl>
   </w:abstractNum>
-  <w:abstractNum w:abstractNumId="5" w15:restartNumberingAfterBreak="0">
+  <w:abstractNum w:abstractNumId="7">
     <w:nsid w:val="7025147E"/>
     <w:multiLevelType w:val="hybridMultilevel"/>
     <w:tmpl w:val="BD66870C"/>
@@ -1657,19 +2680,25 @@
     </w:lvlOverride>
   </w:num>
   <w:num w:numId="2">
-    <w:abstractNumId w:val="2"/>
+    <w:abstractNumId w:val="3"/>
   </w:num>
   <w:num w:numId="3">
-    <w:abstractNumId w:val="5"/>
+    <w:abstractNumId w:val="7"/>
   </w:num>
   <w:num w:numId="4">
-    <w:abstractNumId w:val="4"/>
+    <w:abstractNumId w:val="6"/>
   </w:num>
   <w:num w:numId="5">
-    <w:abstractNumId w:val="3"/>
+    <w:abstractNumId w:val="4"/>
   </w:num>
   <w:num w:numId="6">
     <w:abstractNumId w:val="1"/>
+  </w:num>
+  <w:num w:numId="7">
+    <w:abstractNumId w:val="2"/>
+  </w:num>
+  <w:num w:numId="8">
+    <w:abstractNumId w:val="5"/>
   </w:num>
 </w:numbering>
 </file>
@@ -1691,7 +2720,7 @@
       </w:pPr>
     </w:pPrDefault>
   </w:docDefaults>
-  <w:latentStyles w:defLockedState="0" w:defUIPriority="99" w:defSemiHidden="0" w:defUnhideWhenUsed="0" w:defQFormat="0" w:count="371">
+  <w:latentStyles w:defLockedState="0" w:defUIPriority="99" w:defSemiHidden="0" w:defUnhideWhenUsed="0" w:defQFormat="0" w:count="380">
     <w:lsdException w:name="Normal" w:uiPriority="0" w:qFormat="1"/>
     <w:lsdException w:name="heading 1" w:uiPriority="9" w:qFormat="1"/>
     <w:lsdException w:name="heading 2" w:semiHidden="1" w:uiPriority="9" w:unhideWhenUsed="1" w:qFormat="1"/>
@@ -2062,6 +3091,27 @@
     <w:pPr>
       <w:ind w:left="432"/>
     </w:pPr>
+  </w:style>
+  <w:style w:type="paragraph" w:styleId="Heading1">
+    <w:name w:val="heading 1"/>
+    <w:basedOn w:val="Normal"/>
+    <w:next w:val="Normal"/>
+    <w:link w:val="Heading1Char"/>
+    <w:uiPriority w:val="9"/>
+    <w:qFormat/>
+    <w:rsid w:val="00BD6EB6"/>
+    <w:pPr>
+      <w:keepNext/>
+      <w:keepLines/>
+      <w:spacing w:before="240" w:after="0"/>
+      <w:outlineLvl w:val="0"/>
+    </w:pPr>
+    <w:rPr>
+      <w:rFonts w:asciiTheme="majorHAnsi" w:eastAsiaTheme="majorEastAsia" w:hAnsiTheme="majorHAnsi" w:cstheme="majorBidi"/>
+      <w:color w:val="2E74B5" w:themeColor="accent1" w:themeShade="BF"/>
+      <w:sz w:val="32"/>
+      <w:szCs w:val="32"/>
+    </w:rPr>
   </w:style>
   <w:style w:type="paragraph" w:styleId="Heading2">
     <w:name w:val="heading 2"/>
@@ -2442,6 +3492,19 @@
       <w:u w:val="single"/>
     </w:rPr>
   </w:style>
+  <w:style w:type="character" w:customStyle="1" w:styleId="Heading1Char">
+    <w:name w:val="Heading 1 Char"/>
+    <w:basedOn w:val="DefaultParagraphFont"/>
+    <w:link w:val="Heading1"/>
+    <w:uiPriority w:val="9"/>
+    <w:rsid w:val="00BD6EB6"/>
+    <w:rPr>
+      <w:rFonts w:asciiTheme="majorHAnsi" w:eastAsiaTheme="majorEastAsia" w:hAnsiTheme="majorHAnsi" w:cstheme="majorBidi"/>
+      <w:color w:val="2E74B5" w:themeColor="accent1" w:themeShade="BF"/>
+      <w:sz w:val="32"/>
+      <w:szCs w:val="32"/>
+    </w:rPr>
+  </w:style>
 </w:styles>
 </file>
 

</xml_diff>

<commit_message>
Updated all the Setup Notes for Windows Essentials Node
</commit_message>
<xml_diff>
--- a/chef-essentials-appendix-z.docx
+++ b/chef-essentials-appendix-z.docx
@@ -250,6 +250,15 @@
           <w:b/>
           <w:bCs/>
         </w:rPr>
+        <w:t xml:space="preserve">Chef </w:t>
+      </w:r>
+      <w:bookmarkStart w:id="0" w:name="_GoBack"/>
+      <w:bookmarkEnd w:id="0"/>
+      <w:r>
+        <w:rPr>
+          <w:b/>
+          <w:bCs/>
+        </w:rPr>
         <w:t xml:space="preserve">Essentials Windows 2012 </w:t>
       </w:r>
       <w:r>
@@ -310,17 +319,8 @@
           <w:b/>
           <w:bCs/>
         </w:rPr>
-        <w:t>m</w:t>
-      </w:r>
-      <w:proofErr w:type="gramStart"/>
-      <w:r>
-        <w:rPr>
-          <w:b/>
-          <w:bCs/>
-        </w:rPr>
-        <w:t>4.xlarge</w:t>
-      </w:r>
-      <w:proofErr w:type="gramEnd"/>
+        <w:t>m4.xlarge</w:t>
+      </w:r>
       <w:r>
         <w:t> from the list provided and click </w:t>
       </w:r>
@@ -526,21 +526,12 @@
         </w:rPr>
         <w:t>Note:  A recommended naming convention for the instances</w:t>
       </w:r>
-      <w:proofErr w:type="gramStart"/>
       <w:r>
         <w:rPr>
           <w:i/>
           <w:iCs/>
         </w:rPr>
-        <w:t>:  [</w:t>
-      </w:r>
-      <w:proofErr w:type="gramEnd"/>
-      <w:r>
-        <w:rPr>
-          <w:i/>
-          <w:iCs/>
-        </w:rPr>
-        <w:t>TRAINER’S INITIALS]</w:t>
+        <w:t>:  [TRAINER’S INITIALS]</w:t>
       </w:r>
       <w:r>
         <w:rPr>
@@ -858,15 +849,7 @@
           <w:szCs w:val="36"/>
         </w:rPr>
         <w:lastRenderedPageBreak/>
-        <w:t>Node</w:t>
-      </w:r>
-      <w:r>
-        <w:rPr>
-          <w:rFonts w:ascii="Arial" w:hAnsi="Arial" w:cs="Arial"/>
-          <w:sz w:val="36"/>
-          <w:szCs w:val="36"/>
-        </w:rPr>
-        <w:t xml:space="preserve"> Setup</w:t>
+        <w:t>Node Setup</w:t>
       </w:r>
     </w:p>
     <w:p>
@@ -965,10 +948,7 @@
         </w:numPr>
       </w:pPr>
       <w:r>
-        <w:t xml:space="preserve">       </w:t>
-      </w:r>
-      <w:r>
-        <w:t xml:space="preserve">Click the first link in column </w:t>
+        <w:t xml:space="preserve">       Click the first link in column </w:t>
       </w:r>
       <w:r>
         <w:rPr>
@@ -1060,7 +1040,7 @@
           <w:b/>
           <w:bCs/>
         </w:rPr>
-        <w:t xml:space="preserve"> 1.0.0</w:t>
+        <w:t xml:space="preserve"> 1.0.2</w:t>
       </w:r>
       <w:r>
         <w:rPr>
@@ -1113,17 +1093,8 @@
           <w:b/>
           <w:bCs/>
         </w:rPr>
-        <w:t>m</w:t>
-      </w:r>
-      <w:proofErr w:type="gramStart"/>
-      <w:r>
-        <w:rPr>
-          <w:b/>
-          <w:bCs/>
-        </w:rPr>
-        <w:t>4.xlarge</w:t>
-      </w:r>
-      <w:proofErr w:type="gramEnd"/>
+        <w:t>m4.xlarge</w:t>
+      </w:r>
       <w:r>
         <w:t> from the list provided and click </w:t>
       </w:r>
@@ -1265,23 +1236,7 @@
           <w:i/>
           <w:iCs/>
         </w:rPr>
-        <w:t>Note:  A recommended naming convention for the instances</w:t>
-      </w:r>
-      <w:proofErr w:type="gramStart"/>
-      <w:r>
-        <w:rPr>
-          <w:i/>
-          <w:iCs/>
-        </w:rPr>
-        <w:t>:  [</w:t>
-      </w:r>
-      <w:proofErr w:type="gramEnd"/>
-      <w:r>
-        <w:rPr>
-          <w:i/>
-          <w:iCs/>
-        </w:rPr>
-        <w:t>TRAINER’S INITIALS] - [CLASS NAME] - [CLASS DATE]</w:t>
+        <w:t>Note:  A recommended naming convention for the instances:  [TRAINER’S INITIALS] - [CLASS NAME] - [CLASS DATE]</w:t>
       </w:r>
     </w:p>
     <w:p>
@@ -1581,18 +1536,8 @@
           <w:sz w:val="36"/>
           <w:szCs w:val="36"/>
         </w:rPr>
-        <w:t xml:space="preserve"> </w:t>
-      </w:r>
-      <w:proofErr w:type="gramStart"/>
-      <w:r>
-        <w:rPr>
-          <w:rFonts w:ascii="Arial" w:hAnsi="Arial" w:cs="Arial"/>
-          <w:sz w:val="36"/>
-          <w:szCs w:val="36"/>
-        </w:rPr>
-        <w:t>Slides</w:t>
-      </w:r>
-      <w:proofErr w:type="gramEnd"/>
+        <w:t xml:space="preserve"> Slides</w:t>
+      </w:r>
     </w:p>
     <w:p>
       <w:pPr>
@@ -1684,7 +1629,6 @@
         <w:pStyle w:val="AppendixText"/>
         <w:ind w:left="2160"/>
       </w:pPr>
-      <w:bookmarkStart w:id="0" w:name="_GoBack"/>
       <w:r>
         <w:rPr>
           <w:noProof/>
@@ -1726,7 +1670,6 @@
         </w:drawing>
       </w:r>
     </w:p>
-    <w:bookmarkEnd w:id="0"/>
     <w:p>
       <w:pPr>
         <w:pStyle w:val="Body"/>

</xml_diff>

<commit_message>
Update Email in Appendix Z
The training-feedback@chef.io does not exist. Changed to training@chef.io.
</commit_message>
<xml_diff>
--- a/chef-essentials-appendix-z.docx
+++ b/chef-essentials-appendix-z.docx
@@ -137,7 +137,814 @@
       <w:r>
         <w:t xml:space="preserve">. </w:t>
       </w:r>
+      <w:bookmarkStart w:id="0" w:name="_GoBack"/>
+      <w:bookmarkEnd w:id="0"/>
+      <w:r>
+        <w:rPr>
+          <w:rFonts w:ascii="Calibri" w:hAnsi="Calibri"/>
+        </w:rPr>
+        <w:fldChar w:fldCharType="begin"/>
+      </w:r>
+      <w:r>
+        <w:rPr>
+          <w:rFonts w:ascii="Calibri" w:hAnsi="Calibri"/>
+        </w:rPr>
+        <w:instrText xml:space="preserve"> HYPERLINK "mailto:</w:instrText>
+      </w:r>
+      <w:r>
+        <w:rPr>
+          <w:rFonts w:ascii="Calibri" w:hAnsi="Calibri"/>
+        </w:rPr>
+        <w:instrText>training@chef.io</w:instrText>
+      </w:r>
+      <w:r>
+        <w:rPr>
+          <w:rFonts w:ascii="Calibri" w:hAnsi="Calibri"/>
+        </w:rPr>
+        <w:instrText xml:space="preserve">" </w:instrText>
+      </w:r>
+      <w:r>
+        <w:rPr>
+          <w:rFonts w:ascii="Calibri" w:hAnsi="Calibri"/>
+        </w:rPr>
+        <w:fldChar w:fldCharType="separate"/>
+      </w:r>
+      <w:r>
+        <w:rPr>
+          <w:rStyle w:val="Hyperlink"/>
+          <w:rFonts w:ascii="Calibri" w:hAnsi="Calibri"/>
+        </w:rPr>
+        <w:t>training@chef.io</w:t>
+      </w:r>
+      <w:r>
+        <w:rPr>
+          <w:rFonts w:ascii="Calibri" w:hAnsi="Calibri"/>
+        </w:rPr>
+        <w:fldChar w:fldCharType="end"/>
+      </w:r>
+    </w:p>
+    <w:p>
+      <w:pPr>
+        <w:pStyle w:val="ListParagraph"/>
+        <w:numPr>
+          <w:ilvl w:val="0"/>
+          <w:numId w:val="5"/>
+        </w:numPr>
+        <w:ind w:left="1810"/>
+      </w:pPr>
+      <w:r>
+        <w:t>Partner credentials</w:t>
+      </w:r>
+      <w:r>
+        <w:t xml:space="preserve"> should be provided by Chef directly to partners.</w:t>
+      </w:r>
+    </w:p>
+    <w:p>
+      <w:pPr>
+        <w:pStyle w:val="ListParagraph"/>
+        <w:numPr>
+          <w:ilvl w:val="0"/>
+          <w:numId w:val="6"/>
+        </w:numPr>
+        <w:ind w:left="1440" w:hanging="720"/>
+      </w:pPr>
+      <w:r>
+        <w:t xml:space="preserve">Click the first link in column </w:t>
+      </w:r>
+      <w:r>
+        <w:rPr>
+          <w:b/>
+          <w:bCs/>
+        </w:rPr>
+        <w:t xml:space="preserve">EC2 </w:t>
+      </w:r>
+      <w:r>
+        <w:rPr>
+          <w:b/>
+          <w:bCs/>
+          <w:i/>
+          <w:iCs/>
+        </w:rPr>
+        <w:t>Virtual Servers in the Cloud</w:t>
+      </w:r>
+    </w:p>
+    <w:p>
+      <w:pPr>
+        <w:pStyle w:val="ListParagraph"/>
+        <w:numPr>
+          <w:ilvl w:val="0"/>
+          <w:numId w:val="6"/>
+        </w:numPr>
+        <w:ind w:left="1440" w:hanging="720"/>
+      </w:pPr>
+      <w:r>
+        <w:t xml:space="preserve">From the navigation pane on the left, select </w:t>
+      </w:r>
+      <w:r>
+        <w:rPr>
+          <w:b/>
+          <w:bCs/>
+        </w:rPr>
+        <w:t>Images/AMIs</w:t>
+      </w:r>
+      <w:r>
+        <w:t>.  The "Step 1" page displays with a list of availabl</w:t>
+      </w:r>
+      <w:r>
+        <w:t>e AMIs.</w:t>
+      </w:r>
+    </w:p>
+    <w:p>
+      <w:pPr>
+        <w:pStyle w:val="ListParagraph"/>
+        <w:numPr>
+          <w:ilvl w:val="0"/>
+          <w:numId w:val="6"/>
+        </w:numPr>
+        <w:ind w:left="1440" w:hanging="720"/>
+        <w:rPr>
+          <w:rFonts w:ascii="Times" w:eastAsia="Times New Roman" w:hAnsi="Times" w:cs="Times New Roman"/>
+          <w:sz w:val="20"/>
+          <w:szCs w:val="20"/>
+        </w:rPr>
+      </w:pPr>
+      <w:r>
+        <w:t>Select</w:t>
+      </w:r>
+      <w:r>
+        <w:rPr>
+          <w:b/>
+          <w:bCs/>
+        </w:rPr>
+        <w:t xml:space="preserve"> </w:t>
+      </w:r>
+      <w:r>
+        <w:rPr>
+          <w:b/>
+          <w:bCs/>
+        </w:rPr>
+        <w:t xml:space="preserve">Chef </w:t>
+      </w:r>
+      <w:r>
+        <w:rPr>
+          <w:b/>
+          <w:bCs/>
+        </w:rPr>
+        <w:t xml:space="preserve">Essentials Windows 2012 </w:t>
+      </w:r>
+      <w:r>
+        <w:rPr>
+          <w:b/>
+          <w:bCs/>
+        </w:rPr>
+        <w:t>- 1.0.4</w:t>
+      </w:r>
+      <w:r>
+        <w:rPr>
+          <w:b/>
+          <w:bCs/>
+        </w:rPr>
+        <w:t xml:space="preserve"> </w:t>
+      </w:r>
+      <w:r>
+        <w:t>from the list of options.</w:t>
+      </w:r>
+    </w:p>
+    <w:p>
+      <w:pPr>
+        <w:pStyle w:val="ListParagraph"/>
+        <w:numPr>
+          <w:ilvl w:val="0"/>
+          <w:numId w:val="6"/>
+        </w:numPr>
+        <w:ind w:left="1440" w:hanging="720"/>
+      </w:pPr>
+      <w:r>
+        <w:t xml:space="preserve">Click </w:t>
+      </w:r>
+      <w:r>
+        <w:rPr>
+          <w:b/>
+          <w:bCs/>
+        </w:rPr>
+        <w:t>Launch</w:t>
+      </w:r>
+      <w:r>
+        <w:t>.  The "Step 2" page displays.</w:t>
+      </w:r>
+    </w:p>
+    <w:p>
+      <w:pPr>
+        <w:pStyle w:val="ListParagraph"/>
+        <w:numPr>
+          <w:ilvl w:val="0"/>
+          <w:numId w:val="6"/>
+        </w:numPr>
+        <w:ind w:left="1440" w:hanging="720"/>
+      </w:pPr>
+      <w:r>
+        <w:t xml:space="preserve">Select the first </w:t>
+      </w:r>
+      <w:r>
+        <w:rPr>
+          <w:b/>
+          <w:bCs/>
+        </w:rPr>
+        <w:t>m4.xlarge</w:t>
+      </w:r>
+      <w:r>
+        <w:t> from the list provided and click </w:t>
+      </w:r>
+      <w:r>
+        <w:rPr>
+          <w:b/>
+          <w:bCs/>
+        </w:rPr>
+        <w:t>Next: Configure Instance Details</w:t>
+      </w:r>
+      <w:r>
+        <w:t> at the bottom of the screen.  The "Step 3" page displays.</w:t>
+      </w:r>
+    </w:p>
+    <w:p>
+      <w:pPr>
+        <w:pStyle w:val="ListParagraph"/>
+        <w:numPr>
+          <w:ilvl w:val="0"/>
+          <w:numId w:val="6"/>
+        </w:numPr>
+        <w:ind w:left="1440" w:hanging="720"/>
+      </w:pPr>
+      <w:r>
+        <w:t xml:space="preserve">Enter the </w:t>
+      </w:r>
+      <w:r>
+        <w:rPr>
+          <w:b/>
+          <w:bCs/>
+        </w:rPr>
+        <w:t>Number of Instances</w:t>
+      </w:r>
+      <w:r>
+        <w:t>.</w:t>
+      </w:r>
+    </w:p>
+    <w:p>
+      <w:pPr>
+        <w:ind w:left="2160" w:right="1440"/>
+      </w:pPr>
+      <w:r>
+        <w:rPr>
+          <w:i/>
+          <w:iCs/>
+        </w:rPr>
+        <w:t>Note:  You will need 1</w:t>
+      </w:r>
+      <w:r>
+        <w:rPr>
+          <w:i/>
+          <w:iCs/>
+        </w:rPr>
+        <w:t xml:space="preserve"> </w:t>
+      </w:r>
+      <w:r>
+        <w:rPr>
+          <w:i/>
+          <w:iCs/>
+        </w:rPr>
+        <w:t xml:space="preserve">workstation </w:t>
+      </w:r>
+      <w:r>
+        <w:rPr>
+          <w:i/>
+          <w:iCs/>
+        </w:rPr>
+        <w:t xml:space="preserve">for each </w:t>
+      </w:r>
+      <w:r>
+        <w:rPr>
+          <w:i/>
+          <w:iCs/>
+        </w:rPr>
+        <w:t>participant</w:t>
+      </w:r>
+      <w:r>
+        <w:rPr>
+          <w:i/>
+          <w:iCs/>
+        </w:rPr>
+        <w:t xml:space="preserve"> enrolled in the class</w:t>
+      </w:r>
+      <w:r>
+        <w:rPr>
+          <w:i/>
+          <w:iCs/>
+        </w:rPr>
+        <w:t xml:space="preserve"> and one for yourself.</w:t>
+      </w:r>
+    </w:p>
+    <w:p>
+      <w:pPr>
+        <w:pStyle w:val="ListParagraph"/>
+        <w:numPr>
+          <w:ilvl w:val="0"/>
+          <w:numId w:val="6"/>
+        </w:numPr>
+        <w:ind w:left="1440" w:hanging="720"/>
+      </w:pPr>
+      <w:r>
+        <w:t xml:space="preserve">Set the </w:t>
+      </w:r>
+      <w:r>
+        <w:rPr>
+          <w:b/>
+        </w:rPr>
+        <w:t>IAM Role</w:t>
+      </w:r>
+      <w:r>
+        <w:t xml:space="preserve"> to </w:t>
+      </w:r>
+      <w:r>
+        <w:rPr>
+          <w:i/>
+        </w:rPr>
+        <w:t>test-kitchen</w:t>
+      </w:r>
+      <w:r>
+        <w:t>.</w:t>
+      </w:r>
+    </w:p>
+    <w:p>
+      <w:pPr>
+        <w:pStyle w:val="ListParagraph"/>
+        <w:numPr>
+          <w:ilvl w:val="0"/>
+          <w:numId w:val="6"/>
+        </w:numPr>
+        <w:ind w:left="1440" w:hanging="720"/>
+      </w:pPr>
+      <w:r>
+        <w:t xml:space="preserve">Click </w:t>
+      </w:r>
+      <w:r>
+        <w:rPr>
+          <w:b/>
+          <w:bCs/>
+        </w:rPr>
+        <w:t>Next: Add Storage</w:t>
+      </w:r>
+      <w:r>
+        <w:t> at the bottom of the page.  The "Step 4" page displays.  [Don't change anything on this page]</w:t>
+      </w:r>
+      <w:r>
+        <w:t>.</w:t>
+      </w:r>
+    </w:p>
+    <w:p>
+      <w:pPr>
+        <w:pStyle w:val="ListParagraph"/>
+        <w:numPr>
+          <w:ilvl w:val="0"/>
+          <w:numId w:val="6"/>
+        </w:numPr>
+        <w:ind w:left="1440" w:hanging="720"/>
+      </w:pPr>
+      <w:r>
+        <w:t xml:space="preserve">Click </w:t>
+      </w:r>
+      <w:r>
+        <w:rPr>
+          <w:b/>
+          <w:bCs/>
+        </w:rPr>
+        <w:t>Next: Tag Instance</w:t>
+      </w:r>
+      <w:r>
+        <w:t> at the bottom of the page.  The "Step 5" page displays.</w:t>
+      </w:r>
+    </w:p>
+    <w:p>
+      <w:pPr>
+        <w:pStyle w:val="ListParagraph"/>
+        <w:numPr>
+          <w:ilvl w:val="0"/>
+          <w:numId w:val="6"/>
+        </w:numPr>
+        <w:ind w:left="1440" w:hanging="720"/>
+      </w:pPr>
+      <w:r>
+        <w:t xml:space="preserve">Enter a </w:t>
+      </w:r>
+      <w:r>
+        <w:rPr>
+          <w:b/>
+          <w:bCs/>
+        </w:rPr>
+        <w:t>Value</w:t>
+      </w:r>
+      <w:r>
+        <w:t>.  </w:t>
+      </w:r>
+    </w:p>
+    <w:p>
+      <w:pPr>
+        <w:ind w:left="1440" w:right="2160"/>
+      </w:pPr>
+      <w:r>
+        <w:rPr>
+          <w:i/>
+          <w:iCs/>
+        </w:rPr>
+        <w:t>Note:  A recommended naming convention for the instances</w:t>
+      </w:r>
+      <w:r>
+        <w:rPr>
+          <w:i/>
+          <w:iCs/>
+        </w:rPr>
+        <w:t>:  [TRAINER’S INITIALS]</w:t>
+      </w:r>
+      <w:r>
+        <w:rPr>
+          <w:i/>
+          <w:iCs/>
+        </w:rPr>
+        <w:t xml:space="preserve"> - [CLASS NAME] - [CLASS DATE]</w:t>
+      </w:r>
+    </w:p>
+    <w:p>
+      <w:pPr>
+        <w:pStyle w:val="ListParagraph"/>
+        <w:numPr>
+          <w:ilvl w:val="0"/>
+          <w:numId w:val="6"/>
+        </w:numPr>
+        <w:ind w:left="1440" w:hanging="720"/>
+      </w:pPr>
+      <w:r>
+        <w:t xml:space="preserve">Click </w:t>
+      </w:r>
+      <w:r>
+        <w:rPr>
+          <w:b/>
+          <w:bCs/>
+        </w:rPr>
+        <w:t>Next: Configure Security Group</w:t>
+      </w:r>
+      <w:r>
+        <w:t>.  The "Step 6" page displays.</w:t>
+      </w:r>
+    </w:p>
+    <w:p>
+      <w:pPr>
+        <w:pStyle w:val="ListParagraph"/>
+        <w:numPr>
+          <w:ilvl w:val="0"/>
+          <w:numId w:val="6"/>
+        </w:numPr>
+        <w:ind w:left="1440" w:hanging="720"/>
+      </w:pPr>
+      <w:r>
+        <w:t xml:space="preserve">Click the </w:t>
+      </w:r>
+      <w:r>
+        <w:rPr>
+          <w:b/>
+          <w:bCs/>
+        </w:rPr>
+        <w:t>Select an existing security group</w:t>
+      </w:r>
+      <w:r>
+        <w:t> radio button.  A list of security groups displays.</w:t>
+      </w:r>
+    </w:p>
+    <w:p>
+      <w:pPr>
+        <w:pStyle w:val="ListParagraph"/>
+        <w:numPr>
+          <w:ilvl w:val="0"/>
+          <w:numId w:val="6"/>
+        </w:numPr>
+        <w:ind w:left="1440" w:hanging="720"/>
+      </w:pPr>
+      <w:r>
+        <w:t xml:space="preserve">Select </w:t>
+      </w:r>
+      <w:r>
+        <w:rPr>
+          <w:b/>
+          <w:bCs/>
+        </w:rPr>
+        <w:t>all-open</w:t>
+      </w:r>
+      <w:r>
+        <w:t>.</w:t>
+      </w:r>
+    </w:p>
+    <w:p>
+      <w:pPr>
+        <w:pStyle w:val="ListParagraph"/>
+        <w:numPr>
+          <w:ilvl w:val="0"/>
+          <w:numId w:val="6"/>
+        </w:numPr>
+        <w:ind w:left="1440" w:hanging="720"/>
+      </w:pPr>
+      <w:r>
+        <w:t xml:space="preserve">Click </w:t>
+      </w:r>
+      <w:r>
+        <w:rPr>
+          <w:b/>
+          <w:bCs/>
+        </w:rPr>
+        <w:t>Review and Launch</w:t>
+      </w:r>
+      <w:r>
+        <w:t> at the bottom of the screen.  The "Step 7" page displays.</w:t>
+      </w:r>
+    </w:p>
+    <w:p>
+      <w:pPr>
+        <w:pStyle w:val="ListParagraph"/>
+        <w:numPr>
+          <w:ilvl w:val="0"/>
+          <w:numId w:val="6"/>
+        </w:numPr>
+        <w:ind w:left="1440" w:hanging="720"/>
+      </w:pPr>
+      <w:r>
+        <w:t xml:space="preserve">After you review the instances, click </w:t>
+      </w:r>
+      <w:r>
+        <w:rPr>
+          <w:b/>
+          <w:bCs/>
+        </w:rPr>
+        <w:t>Launch</w:t>
+      </w:r>
+      <w:r>
+        <w:t>.  The "Select a key pair" window displays.</w:t>
+      </w:r>
+    </w:p>
+    <w:p>
+      <w:pPr>
+        <w:pStyle w:val="ListParagraph"/>
+        <w:numPr>
+          <w:ilvl w:val="0"/>
+          <w:numId w:val="6"/>
+        </w:numPr>
+        <w:ind w:left="1440" w:hanging="720"/>
+      </w:pPr>
+      <w:r>
+        <w:t xml:space="preserve">Confirm that this is set to </w:t>
+      </w:r>
+      <w:r>
+        <w:rPr>
+          <w:b/>
+          <w:bCs/>
+        </w:rPr>
+        <w:t>Choose an existing key pair</w:t>
+      </w:r>
+      <w:r>
+        <w:t> and click the acknowledgement check box.</w:t>
+      </w:r>
+    </w:p>
+    <w:p>
+      <w:pPr>
+        <w:pStyle w:val="ListParagraph"/>
+        <w:numPr>
+          <w:ilvl w:val="0"/>
+          <w:numId w:val="6"/>
+        </w:numPr>
+        <w:ind w:left="1440" w:hanging="720"/>
+      </w:pPr>
+      <w:r>
+        <w:t xml:space="preserve">Click </w:t>
+      </w:r>
+      <w:r>
+        <w:rPr>
+          <w:b/>
+          <w:bCs/>
+        </w:rPr>
+        <w:t>Launch Instances</w:t>
+      </w:r>
+      <w:r>
+        <w:t>.  The "Launch Status" page displays.</w:t>
+      </w:r>
+    </w:p>
+    <w:p>
+      <w:pPr>
+        <w:pStyle w:val="ListParagraph"/>
+        <w:numPr>
+          <w:ilvl w:val="0"/>
+          <w:numId w:val="6"/>
+        </w:numPr>
+        <w:ind w:left="1440" w:hanging="720"/>
+      </w:pPr>
+      <w:r>
+        <w:t xml:space="preserve">Click </w:t>
+      </w:r>
+      <w:r>
+        <w:rPr>
+          <w:b/>
+          <w:bCs/>
+        </w:rPr>
+        <w:t>View Instances</w:t>
+      </w:r>
+      <w:r>
+        <w:t>.  The instances list displays.</w:t>
+      </w:r>
+    </w:p>
+    <w:p>
+      <w:pPr>
+        <w:pStyle w:val="ListParagraph"/>
+        <w:numPr>
+          <w:ilvl w:val="0"/>
+          <w:numId w:val="6"/>
+        </w:numPr>
+        <w:ind w:left="1440" w:hanging="720"/>
+      </w:pPr>
+      <w:r>
+        <w:t>From here,</w:t>
+      </w:r>
+      <w:r>
+        <w:t xml:space="preserve"> copy all of the instances and create a gist file to</w:t>
+      </w:r>
+      <w:r>
+        <w:t xml:space="preserve"> share with the class.  </w:t>
+      </w:r>
+    </w:p>
+    <w:p>
+      <w:pPr>
+        <w:pStyle w:val="ListParagraph"/>
+        <w:numPr>
+          <w:ilvl w:val="0"/>
+          <w:numId w:val="6"/>
+        </w:numPr>
+        <w:ind w:left="1440" w:hanging="720"/>
+      </w:pPr>
+      <w:r>
+        <w:t>U</w:t>
+      </w:r>
+      <w:r>
+        <w:t xml:space="preserve">se </w:t>
+      </w:r>
       <w:hyperlink r:id="rId9" w:history="1">
+        <w:r>
+          <w:rPr>
+            <w:rStyle w:val="Hyperlink"/>
+          </w:rPr>
+          <w:t>goo.gl</w:t>
+        </w:r>
+      </w:hyperlink>
+      <w:r>
+        <w:t xml:space="preserve"> to shorten the URL to the gist file.  </w:t>
+      </w:r>
+    </w:p>
+    <w:p>
+      <w:pPr>
+        <w:ind w:firstLine="288"/>
+      </w:pPr>
+      <w:r>
+        <w:rPr>
+          <w:b/>
+        </w:rPr>
+        <w:t>Note</w:t>
+      </w:r>
+      <w:r>
+        <w:t xml:space="preserve">: The login credentials and password for the AMIs </w:t>
+      </w:r>
+      <w:r>
+        <w:t xml:space="preserve">used in class </w:t>
+      </w:r>
+      <w:r>
+        <w:t>are</w:t>
+      </w:r>
+      <w:r>
+        <w:t>:</w:t>
+      </w:r>
+    </w:p>
+    <w:p>
+      <w:pPr>
+        <w:ind w:left="1152" w:firstLine="288"/>
+      </w:pPr>
+      <w:r>
+        <w:rPr>
+          <w:b/>
+        </w:rPr>
+        <w:t>Username</w:t>
+      </w:r>
+      <w:r>
+        <w:t xml:space="preserve">: </w:t>
+      </w:r>
+      <w:r>
+        <w:t>Administrator</w:t>
+      </w:r>
+      <w:r>
+        <w:tab/>
+      </w:r>
+      <w:r>
+        <w:rPr>
+          <w:b/>
+        </w:rPr>
+        <w:t>Password</w:t>
+      </w:r>
+      <w:r>
+        <w:t>:</w:t>
+      </w:r>
+      <w:r>
+        <w:t xml:space="preserve"> </w:t>
+      </w:r>
+      <w:r>
+        <w:t>Cod3Can!</w:t>
+      </w:r>
+    </w:p>
+    <w:p>
+      <w:pPr>
+        <w:pStyle w:val="Title"/>
+        <w:numPr>
+          <w:ilvl w:val="0"/>
+          <w:numId w:val="3"/>
+        </w:numPr>
+        <w:rPr>
+          <w:rFonts w:ascii="Arial" w:hAnsi="Arial" w:cs="Arial"/>
+          <w:sz w:val="36"/>
+          <w:szCs w:val="36"/>
+        </w:rPr>
+      </w:pPr>
+      <w:r>
+        <w:rPr>
+          <w:rFonts w:ascii="Arial" w:hAnsi="Arial" w:cs="Arial"/>
+          <w:sz w:val="36"/>
+          <w:szCs w:val="36"/>
+        </w:rPr>
+        <w:lastRenderedPageBreak/>
+        <w:t>Node Setup</w:t>
+      </w:r>
+    </w:p>
+    <w:p>
+      <w:pPr>
+        <w:ind w:left="0"/>
+      </w:pPr>
+    </w:p>
+    <w:p>
+      <w:pPr>
+        <w:pStyle w:val="ListParagraph"/>
+        <w:numPr>
+          <w:ilvl w:val="0"/>
+          <w:numId w:val="8"/>
+        </w:numPr>
+      </w:pPr>
+      <w:r>
+        <w:t xml:space="preserve">       </w:t>
+      </w:r>
+      <w:r>
+        <w:t>Open the AWS site from here:  </w:t>
+      </w:r>
+      <w:hyperlink r:id="rId10" w:tgtFrame="_blank" w:history="1">
+        <w:r>
+          <w:rPr>
+            <w:rStyle w:val="Hyperlink"/>
+          </w:rPr>
+          <w:t>https://aws.amazon.com/</w:t>
+        </w:r>
+      </w:hyperlink>
+    </w:p>
+    <w:p>
+      <w:pPr>
+        <w:pStyle w:val="ListParagraph"/>
+        <w:numPr>
+          <w:ilvl w:val="0"/>
+          <w:numId w:val="5"/>
+        </w:numPr>
+        <w:ind w:left="1810"/>
+      </w:pPr>
+      <w:r>
+        <w:t>Login Credentials for Chef instructors:  </w:t>
+      </w:r>
+      <w:hyperlink r:id="rId11" w:history="1">
+        <w:r>
+          <w:rPr>
+            <w:rStyle w:val="Hyperlink"/>
+          </w:rPr>
+          <w:t>training-aws@chef.io</w:t>
+        </w:r>
+      </w:hyperlink>
+    </w:p>
+    <w:p>
+      <w:pPr>
+        <w:pStyle w:val="ListParagraph"/>
+        <w:numPr>
+          <w:ilvl w:val="0"/>
+          <w:numId w:val="5"/>
+        </w:numPr>
+        <w:ind w:left="1810"/>
+      </w:pPr>
+      <w:r>
+        <w:t xml:space="preserve">Password:  Contact Chef Training Services if you don’t know it or how to obtain it. </w:t>
+      </w:r>
+      <w:hyperlink r:id="rId12" w:history="1">
         <w:r>
           <w:rPr>
             <w:rStyle w:val="Hyperlink"/>
@@ -160,23 +967,19 @@
         <w:ind w:left="1810"/>
       </w:pPr>
       <w:r>
-        <w:t>Partner credentials</w:t>
-      </w:r>
-      <w:r>
-        <w:t xml:space="preserve"> should be provided by Chef directly to partners.</w:t>
-      </w:r>
-    </w:p>
-    <w:p>
-      <w:pPr>
-        <w:pStyle w:val="ListParagraph"/>
-        <w:numPr>
-          <w:ilvl w:val="0"/>
-          <w:numId w:val="6"/>
-        </w:numPr>
-        <w:ind w:left="1440" w:hanging="720"/>
-      </w:pPr>
-      <w:r>
-        <w:t xml:space="preserve">Click the first link in column </w:t>
+        <w:t>Partner credentials should be provided by Chef directly to partners.</w:t>
+      </w:r>
+    </w:p>
+    <w:p>
+      <w:pPr>
+        <w:pStyle w:val="ListParagraph"/>
+        <w:numPr>
+          <w:ilvl w:val="0"/>
+          <w:numId w:val="8"/>
+        </w:numPr>
+      </w:pPr>
+      <w:r>
+        <w:t xml:space="preserve">       Click the first link in column </w:t>
       </w:r>
       <w:r>
         <w:rPr>
@@ -200,7 +1003,7 @@
         <w:pStyle w:val="ListParagraph"/>
         <w:numPr>
           <w:ilvl w:val="0"/>
-          <w:numId w:val="6"/>
+          <w:numId w:val="8"/>
         </w:numPr>
         <w:ind w:left="1440" w:hanging="720"/>
       </w:pPr>
@@ -215,18 +1018,15 @@
         <w:t>Images/AMIs</w:t>
       </w:r>
       <w:r>
-        <w:t>.  The "Step 1" page displays with a list of availabl</w:t>
-      </w:r>
-      <w:r>
-        <w:t>e AMIs.</w:t>
-      </w:r>
-    </w:p>
-    <w:p>
-      <w:pPr>
-        <w:pStyle w:val="ListParagraph"/>
-        <w:numPr>
-          <w:ilvl w:val="0"/>
-          <w:numId w:val="6"/>
+        <w:t>.  The "Step 1" page displays with a list of available AMIs.</w:t>
+      </w:r>
+    </w:p>
+    <w:p>
+      <w:pPr>
+        <w:pStyle w:val="ListParagraph"/>
+        <w:numPr>
+          <w:ilvl w:val="0"/>
+          <w:numId w:val="8"/>
         </w:numPr>
         <w:ind w:left="1440" w:hanging="720"/>
         <w:rPr>
@@ -250,15 +1050,6 @@
           <w:b/>
           <w:bCs/>
         </w:rPr>
-        <w:t xml:space="preserve">Chef </w:t>
-      </w:r>
-      <w:bookmarkStart w:id="0" w:name="_GoBack"/>
-      <w:bookmarkEnd w:id="0"/>
-      <w:r>
-        <w:rPr>
-          <w:b/>
-          <w:bCs/>
-        </w:rPr>
         <w:t xml:space="preserve">Essentials Windows 2012 </w:t>
       </w:r>
       <w:r>
@@ -266,7 +1057,21 @@
           <w:b/>
           <w:bCs/>
         </w:rPr>
-        <w:t>- 1.0.4</w:t>
+        <w:t xml:space="preserve">NODE </w:t>
+      </w:r>
+      <w:r>
+        <w:rPr>
+          <w:b/>
+          <w:bCs/>
+        </w:rPr>
+        <w:t>-</w:t>
+      </w:r>
+      <w:r>
+        <w:rPr>
+          <w:b/>
+          <w:bCs/>
+        </w:rPr>
+        <w:t xml:space="preserve"> 1.0.2</w:t>
       </w:r>
       <w:r>
         <w:rPr>
@@ -284,7 +1089,7 @@
         <w:pStyle w:val="ListParagraph"/>
         <w:numPr>
           <w:ilvl w:val="0"/>
-          <w:numId w:val="6"/>
+          <w:numId w:val="8"/>
         </w:numPr>
         <w:ind w:left="1440" w:hanging="720"/>
       </w:pPr>
@@ -307,7 +1112,7 @@
         <w:pStyle w:val="ListParagraph"/>
         <w:numPr>
           <w:ilvl w:val="0"/>
-          <w:numId w:val="6"/>
+          <w:numId w:val="8"/>
         </w:numPr>
         <w:ind w:left="1440" w:hanging="720"/>
       </w:pPr>
@@ -340,7 +1145,7 @@
         <w:pStyle w:val="ListParagraph"/>
         <w:numPr>
           <w:ilvl w:val="0"/>
-          <w:numId w:val="6"/>
+          <w:numId w:val="8"/>
         </w:numPr>
         <w:ind w:left="1440" w:hanging="720"/>
       </w:pPr>
@@ -367,77 +1172,168 @@
           <w:i/>
           <w:iCs/>
         </w:rPr>
-        <w:t>Note:  You will need 1</w:t>
+        <w:t xml:space="preserve">Note:  You will need 3 instances for each </w:t>
       </w:r>
       <w:r>
         <w:rPr>
           <w:i/>
           <w:iCs/>
         </w:rPr>
-        <w:t xml:space="preserve"> </w:t>
+        <w:t xml:space="preserve">learner </w:t>
       </w:r>
       <w:r>
         <w:rPr>
           <w:i/>
           <w:iCs/>
         </w:rPr>
-        <w:t xml:space="preserve">workstation </w:t>
-      </w:r>
+        <w:t>enrolled in the class - and three for yourself.</w:t>
+      </w:r>
+    </w:p>
+    <w:p>
+      <w:pPr>
+        <w:pStyle w:val="ListParagraph"/>
+        <w:numPr>
+          <w:ilvl w:val="0"/>
+          <w:numId w:val="8"/>
+        </w:numPr>
+        <w:ind w:left="1440" w:hanging="720"/>
+      </w:pPr>
+      <w:r>
+        <w:t xml:space="preserve">Click </w:t>
+      </w:r>
+      <w:r>
+        <w:rPr>
+          <w:b/>
+          <w:bCs/>
+        </w:rPr>
+        <w:t>Next: Add Storage</w:t>
+      </w:r>
+      <w:r>
+        <w:t> at the bottom of the page.  The "Step 4" page displays.  [Don't change anything on this page].</w:t>
+      </w:r>
+    </w:p>
+    <w:p>
+      <w:pPr>
+        <w:pStyle w:val="ListParagraph"/>
+        <w:numPr>
+          <w:ilvl w:val="0"/>
+          <w:numId w:val="8"/>
+        </w:numPr>
+        <w:ind w:left="1440" w:hanging="720"/>
+      </w:pPr>
+      <w:r>
+        <w:t xml:space="preserve">Click </w:t>
+      </w:r>
+      <w:r>
+        <w:rPr>
+          <w:b/>
+          <w:bCs/>
+        </w:rPr>
+        <w:t>Next: Tag Instance</w:t>
+      </w:r>
+      <w:r>
+        <w:t> at the bottom of the page.  The "Step 5" page displays.</w:t>
+      </w:r>
+    </w:p>
+    <w:p>
+      <w:pPr>
+        <w:pStyle w:val="ListParagraph"/>
+        <w:numPr>
+          <w:ilvl w:val="0"/>
+          <w:numId w:val="8"/>
+        </w:numPr>
+        <w:ind w:left="1440" w:hanging="720"/>
+      </w:pPr>
+      <w:r>
+        <w:t xml:space="preserve">Enter a </w:t>
+      </w:r>
+      <w:r>
+        <w:rPr>
+          <w:b/>
+          <w:bCs/>
+        </w:rPr>
+        <w:t>Value</w:t>
+      </w:r>
+      <w:r>
+        <w:t>.  </w:t>
+      </w:r>
+    </w:p>
+    <w:p>
+      <w:pPr>
+        <w:ind w:left="1440" w:right="2160"/>
+      </w:pPr>
       <w:r>
         <w:rPr>
           <w:i/>
           <w:iCs/>
         </w:rPr>
-        <w:t xml:space="preserve">for each </w:t>
-      </w:r>
-      <w:r>
-        <w:rPr>
-          <w:i/>
-          <w:iCs/>
-        </w:rPr>
-        <w:t>participant</w:t>
-      </w:r>
-      <w:r>
-        <w:rPr>
-          <w:i/>
-          <w:iCs/>
-        </w:rPr>
-        <w:t xml:space="preserve"> enrolled in the class</w:t>
-      </w:r>
-      <w:r>
-        <w:rPr>
-          <w:i/>
-          <w:iCs/>
-        </w:rPr>
-        <w:t xml:space="preserve"> and one for yourself.</w:t>
-      </w:r>
-    </w:p>
-    <w:p>
-      <w:pPr>
-        <w:pStyle w:val="ListParagraph"/>
-        <w:numPr>
-          <w:ilvl w:val="0"/>
-          <w:numId w:val="6"/>
-        </w:numPr>
-        <w:ind w:left="1440" w:hanging="720"/>
-      </w:pPr>
-      <w:r>
-        <w:t xml:space="preserve">Set the </w:t>
-      </w:r>
-      <w:r>
-        <w:rPr>
-          <w:b/>
-        </w:rPr>
-        <w:t>IAM Role</w:t>
-      </w:r>
-      <w:r>
-        <w:t xml:space="preserve"> to </w:t>
-      </w:r>
-      <w:r>
-        <w:rPr>
-          <w:i/>
-        </w:rPr>
-        <w:t>test-kitchen</w:t>
+        <w:t>Note:  A recommended naming convention for the instances:  [TRAINER’S INITIALS] - [CLASS NAME] - [CLASS DATE]</w:t>
+      </w:r>
+    </w:p>
+    <w:p>
+      <w:pPr>
+        <w:pStyle w:val="ListParagraph"/>
+        <w:numPr>
+          <w:ilvl w:val="0"/>
+          <w:numId w:val="8"/>
+        </w:numPr>
+        <w:ind w:left="1440" w:hanging="720"/>
+      </w:pPr>
+      <w:r>
+        <w:t xml:space="preserve">Click </w:t>
+      </w:r>
+      <w:r>
+        <w:rPr>
+          <w:b/>
+          <w:bCs/>
+        </w:rPr>
+        <w:t>Next: Configure Security Group</w:t>
+      </w:r>
+      <w:r>
+        <w:t>.  The "Step 6" page displays.</w:t>
+      </w:r>
+    </w:p>
+    <w:p>
+      <w:pPr>
+        <w:pStyle w:val="ListParagraph"/>
+        <w:numPr>
+          <w:ilvl w:val="0"/>
+          <w:numId w:val="8"/>
+        </w:numPr>
+        <w:ind w:left="1440" w:hanging="720"/>
+      </w:pPr>
+      <w:r>
+        <w:t xml:space="preserve">Click the </w:t>
+      </w:r>
+      <w:r>
+        <w:rPr>
+          <w:b/>
+          <w:bCs/>
+        </w:rPr>
+        <w:t>Select an existing security group</w:t>
+      </w:r>
+      <w:r>
+        <w:t> radio button.  A list of security groups displays.</w:t>
+      </w:r>
+    </w:p>
+    <w:p>
+      <w:pPr>
+        <w:pStyle w:val="ListParagraph"/>
+        <w:numPr>
+          <w:ilvl w:val="0"/>
+          <w:numId w:val="8"/>
+        </w:numPr>
+        <w:ind w:left="1440" w:hanging="720"/>
+      </w:pPr>
+      <w:r>
+        <w:t xml:space="preserve">Select </w:t>
+      </w:r>
+      <w:r>
+        <w:rPr>
+          <w:b/>
+          <w:bCs/>
+        </w:rPr>
+        <w:t>all-open</w:t>
       </w:r>
       <w:r>
         <w:t>.</w:t>
@@ -448,7 +1344,7 @@
         <w:pStyle w:val="ListParagraph"/>
         <w:numPr>
           <w:ilvl w:val="0"/>
-          <w:numId w:val="6"/>
+          <w:numId w:val="8"/>
         </w:numPr>
         <w:ind w:left="1440" w:hanging="720"/>
       </w:pPr>
@@ -460,21 +1356,64 @@
           <w:b/>
           <w:bCs/>
         </w:rPr>
-        <w:t>Next: Add Storage</w:t>
-      </w:r>
-      <w:r>
-        <w:t> at the bottom of the page.  The "Step 4" page displays.  [Don't change anything on this page]</w:t>
-      </w:r>
-      <w:r>
-        <w:t>.</w:t>
-      </w:r>
-    </w:p>
-    <w:p>
-      <w:pPr>
-        <w:pStyle w:val="ListParagraph"/>
-        <w:numPr>
-          <w:ilvl w:val="0"/>
-          <w:numId w:val="6"/>
+        <w:t>Review and Launch</w:t>
+      </w:r>
+      <w:r>
+        <w:t> at the bottom of the screen.  The "Step 7" page displays.</w:t>
+      </w:r>
+    </w:p>
+    <w:p>
+      <w:pPr>
+        <w:pStyle w:val="ListParagraph"/>
+        <w:numPr>
+          <w:ilvl w:val="0"/>
+          <w:numId w:val="8"/>
+        </w:numPr>
+        <w:ind w:left="1440" w:hanging="720"/>
+      </w:pPr>
+      <w:r>
+        <w:t xml:space="preserve">After you review the instances, click </w:t>
+      </w:r>
+      <w:r>
+        <w:rPr>
+          <w:b/>
+          <w:bCs/>
+        </w:rPr>
+        <w:t>Launch</w:t>
+      </w:r>
+      <w:r>
+        <w:t>.  The "Select a key pair" window displays.</w:t>
+      </w:r>
+    </w:p>
+    <w:p>
+      <w:pPr>
+        <w:pStyle w:val="ListParagraph"/>
+        <w:numPr>
+          <w:ilvl w:val="0"/>
+          <w:numId w:val="8"/>
+        </w:numPr>
+        <w:ind w:left="1440" w:hanging="720"/>
+      </w:pPr>
+      <w:r>
+        <w:t xml:space="preserve">Confirm that this is set to </w:t>
+      </w:r>
+      <w:r>
+        <w:rPr>
+          <w:b/>
+          <w:bCs/>
+        </w:rPr>
+        <w:t>Choose an existing key pair</w:t>
+      </w:r>
+      <w:r>
+        <w:t> and click the acknowledgement check box.</w:t>
+      </w:r>
+    </w:p>
+    <w:p>
+      <w:pPr>
+        <w:pStyle w:val="ListParagraph"/>
+        <w:numPr>
+          <w:ilvl w:val="0"/>
+          <w:numId w:val="8"/>
         </w:numPr>
         <w:ind w:left="1440" w:hanging="720"/>
       </w:pPr>
@@ -486,67 +1425,18 @@
           <w:b/>
           <w:bCs/>
         </w:rPr>
-        <w:t>Next: Tag Instance</w:t>
-      </w:r>
-      <w:r>
-        <w:t> at the bottom of the page.  The "Step 5" page displays.</w:t>
-      </w:r>
-    </w:p>
-    <w:p>
-      <w:pPr>
-        <w:pStyle w:val="ListParagraph"/>
-        <w:numPr>
-          <w:ilvl w:val="0"/>
-          <w:numId w:val="6"/>
-        </w:numPr>
-        <w:ind w:left="1440" w:hanging="720"/>
-      </w:pPr>
-      <w:r>
-        <w:t xml:space="preserve">Enter a </w:t>
-      </w:r>
-      <w:r>
-        <w:rPr>
-          <w:b/>
-          <w:bCs/>
-        </w:rPr>
-        <w:t>Value</w:t>
-      </w:r>
-      <w:r>
-        <w:t>.  </w:t>
-      </w:r>
-    </w:p>
-    <w:p>
-      <w:pPr>
-        <w:ind w:left="1440" w:right="2160"/>
-      </w:pPr>
-      <w:r>
-        <w:rPr>
-          <w:i/>
-          <w:iCs/>
-        </w:rPr>
-        <w:t>Note:  A recommended naming convention for the instances</w:t>
-      </w:r>
-      <w:r>
-        <w:rPr>
-          <w:i/>
-          <w:iCs/>
-        </w:rPr>
-        <w:t>:  [TRAINER’S INITIALS]</w:t>
-      </w:r>
-      <w:r>
-        <w:rPr>
-          <w:i/>
-          <w:iCs/>
-        </w:rPr>
-        <w:t xml:space="preserve"> - [CLASS NAME] - [CLASS DATE]</w:t>
-      </w:r>
-    </w:p>
-    <w:p>
-      <w:pPr>
-        <w:pStyle w:val="ListParagraph"/>
-        <w:numPr>
-          <w:ilvl w:val="0"/>
-          <w:numId w:val="6"/>
+        <w:t>Launch Instances</w:t>
+      </w:r>
+      <w:r>
+        <w:t>.  The "Launch Status" page displays.</w:t>
+      </w:r>
+    </w:p>
+    <w:p>
+      <w:pPr>
+        <w:pStyle w:val="ListParagraph"/>
+        <w:numPr>
+          <w:ilvl w:val="0"/>
+          <w:numId w:val="8"/>
         </w:numPr>
         <w:ind w:left="1440" w:hanging="720"/>
       </w:pPr>
@@ -558,167 +1448,6 @@
           <w:b/>
           <w:bCs/>
         </w:rPr>
-        <w:t>Next: Configure Security Group</w:t>
-      </w:r>
-      <w:r>
-        <w:t>.  The "Step 6" page displays.</w:t>
-      </w:r>
-    </w:p>
-    <w:p>
-      <w:pPr>
-        <w:pStyle w:val="ListParagraph"/>
-        <w:numPr>
-          <w:ilvl w:val="0"/>
-          <w:numId w:val="6"/>
-        </w:numPr>
-        <w:ind w:left="1440" w:hanging="720"/>
-      </w:pPr>
-      <w:r>
-        <w:t xml:space="preserve">Click the </w:t>
-      </w:r>
-      <w:r>
-        <w:rPr>
-          <w:b/>
-          <w:bCs/>
-        </w:rPr>
-        <w:t>Select an existing security group</w:t>
-      </w:r>
-      <w:r>
-        <w:t> radio button.  A list of security groups displays.</w:t>
-      </w:r>
-    </w:p>
-    <w:p>
-      <w:pPr>
-        <w:pStyle w:val="ListParagraph"/>
-        <w:numPr>
-          <w:ilvl w:val="0"/>
-          <w:numId w:val="6"/>
-        </w:numPr>
-        <w:ind w:left="1440" w:hanging="720"/>
-      </w:pPr>
-      <w:r>
-        <w:t xml:space="preserve">Select </w:t>
-      </w:r>
-      <w:r>
-        <w:rPr>
-          <w:b/>
-          <w:bCs/>
-        </w:rPr>
-        <w:t>all-open</w:t>
-      </w:r>
-      <w:r>
-        <w:t>.</w:t>
-      </w:r>
-    </w:p>
-    <w:p>
-      <w:pPr>
-        <w:pStyle w:val="ListParagraph"/>
-        <w:numPr>
-          <w:ilvl w:val="0"/>
-          <w:numId w:val="6"/>
-        </w:numPr>
-        <w:ind w:left="1440" w:hanging="720"/>
-      </w:pPr>
-      <w:r>
-        <w:t xml:space="preserve">Click </w:t>
-      </w:r>
-      <w:r>
-        <w:rPr>
-          <w:b/>
-          <w:bCs/>
-        </w:rPr>
-        <w:t>Review and Launch</w:t>
-      </w:r>
-      <w:r>
-        <w:t> at the bottom of the screen.  The "Step 7" page displays.</w:t>
-      </w:r>
-    </w:p>
-    <w:p>
-      <w:pPr>
-        <w:pStyle w:val="ListParagraph"/>
-        <w:numPr>
-          <w:ilvl w:val="0"/>
-          <w:numId w:val="6"/>
-        </w:numPr>
-        <w:ind w:left="1440" w:hanging="720"/>
-      </w:pPr>
-      <w:r>
-        <w:t xml:space="preserve">After you review the instances, click </w:t>
-      </w:r>
-      <w:r>
-        <w:rPr>
-          <w:b/>
-          <w:bCs/>
-        </w:rPr>
-        <w:t>Launch</w:t>
-      </w:r>
-      <w:r>
-        <w:t>.  The "Select a key pair" window displays.</w:t>
-      </w:r>
-    </w:p>
-    <w:p>
-      <w:pPr>
-        <w:pStyle w:val="ListParagraph"/>
-        <w:numPr>
-          <w:ilvl w:val="0"/>
-          <w:numId w:val="6"/>
-        </w:numPr>
-        <w:ind w:left="1440" w:hanging="720"/>
-      </w:pPr>
-      <w:r>
-        <w:t xml:space="preserve">Confirm that this is set to </w:t>
-      </w:r>
-      <w:r>
-        <w:rPr>
-          <w:b/>
-          <w:bCs/>
-        </w:rPr>
-        <w:t>Choose an existing key pair</w:t>
-      </w:r>
-      <w:r>
-        <w:t> and click the acknowledgement check box.</w:t>
-      </w:r>
-    </w:p>
-    <w:p>
-      <w:pPr>
-        <w:pStyle w:val="ListParagraph"/>
-        <w:numPr>
-          <w:ilvl w:val="0"/>
-          <w:numId w:val="6"/>
-        </w:numPr>
-        <w:ind w:left="1440" w:hanging="720"/>
-      </w:pPr>
-      <w:r>
-        <w:t xml:space="preserve">Click </w:t>
-      </w:r>
-      <w:r>
-        <w:rPr>
-          <w:b/>
-          <w:bCs/>
-        </w:rPr>
-        <w:t>Launch Instances</w:t>
-      </w:r>
-      <w:r>
-        <w:t>.  The "Launch Status" page displays.</w:t>
-      </w:r>
-    </w:p>
-    <w:p>
-      <w:pPr>
-        <w:pStyle w:val="ListParagraph"/>
-        <w:numPr>
-          <w:ilvl w:val="0"/>
-          <w:numId w:val="6"/>
-        </w:numPr>
-        <w:ind w:left="1440" w:hanging="720"/>
-      </w:pPr>
-      <w:r>
-        <w:t xml:space="preserve">Click </w:t>
-      </w:r>
-      <w:r>
-        <w:rPr>
-          <w:b/>
-          <w:bCs/>
-        </w:rPr>
         <w:t>View Instances</w:t>
       </w:r>
       <w:r>
@@ -730,36 +1459,27 @@
         <w:pStyle w:val="ListParagraph"/>
         <w:numPr>
           <w:ilvl w:val="0"/>
-          <w:numId w:val="6"/>
-        </w:numPr>
-        <w:ind w:left="1440" w:hanging="720"/>
-      </w:pPr>
-      <w:r>
-        <w:t>From here,</w:t>
-      </w:r>
-      <w:r>
-        <w:t xml:space="preserve"> copy all of the instances and create a gist file to</w:t>
-      </w:r>
-      <w:r>
-        <w:t xml:space="preserve"> share with the class.  </w:t>
-      </w:r>
-    </w:p>
-    <w:p>
-      <w:pPr>
-        <w:pStyle w:val="ListParagraph"/>
-        <w:numPr>
-          <w:ilvl w:val="0"/>
-          <w:numId w:val="6"/>
-        </w:numPr>
-        <w:ind w:left="1440" w:hanging="720"/>
-      </w:pPr>
-      <w:r>
-        <w:t>U</w:t>
-      </w:r>
-      <w:r>
-        <w:t xml:space="preserve">se </w:t>
-      </w:r>
-      <w:hyperlink r:id="rId10" w:history="1">
+          <w:numId w:val="8"/>
+        </w:numPr>
+        <w:ind w:left="1440" w:hanging="720"/>
+      </w:pPr>
+      <w:r>
+        <w:t xml:space="preserve">From here, copy all of the instances and create a gist file to share with the class.  </w:t>
+      </w:r>
+    </w:p>
+    <w:p>
+      <w:pPr>
+        <w:pStyle w:val="ListParagraph"/>
+        <w:numPr>
+          <w:ilvl w:val="0"/>
+          <w:numId w:val="8"/>
+        </w:numPr>
+        <w:ind w:left="1440" w:hanging="720"/>
+      </w:pPr>
+      <w:r>
+        <w:t xml:space="preserve">Use </w:t>
+      </w:r>
+      <w:hyperlink r:id="rId13" w:history="1">
         <w:r>
           <w:rPr>
             <w:rStyle w:val="Hyperlink"/>
@@ -782,695 +1502,6 @@
         <w:t>Note</w:t>
       </w:r>
       <w:r>
-        <w:t xml:space="preserve">: The login credentials and password for the AMIs </w:t>
-      </w:r>
-      <w:r>
-        <w:t xml:space="preserve">used in class </w:t>
-      </w:r>
-      <w:r>
-        <w:t>are</w:t>
-      </w:r>
-      <w:r>
-        <w:t>:</w:t>
-      </w:r>
-    </w:p>
-    <w:p>
-      <w:pPr>
-        <w:ind w:left="1152" w:firstLine="288"/>
-      </w:pPr>
-      <w:r>
-        <w:rPr>
-          <w:b/>
-        </w:rPr>
-        <w:t>Username</w:t>
-      </w:r>
-      <w:r>
-        <w:t xml:space="preserve">: </w:t>
-      </w:r>
-      <w:r>
-        <w:t>Administrator</w:t>
-      </w:r>
-      <w:r>
-        <w:tab/>
-      </w:r>
-      <w:r>
-        <w:rPr>
-          <w:b/>
-        </w:rPr>
-        <w:t>Password</w:t>
-      </w:r>
-      <w:r>
-        <w:t>:</w:t>
-      </w:r>
-      <w:r>
-        <w:t xml:space="preserve"> </w:t>
-      </w:r>
-      <w:r>
-        <w:t>Cod3Can!</w:t>
-      </w:r>
-    </w:p>
-    <w:p>
-      <w:pPr>
-        <w:pStyle w:val="Title"/>
-        <w:numPr>
-          <w:ilvl w:val="0"/>
-          <w:numId w:val="3"/>
-        </w:numPr>
-        <w:rPr>
-          <w:rFonts w:ascii="Arial" w:hAnsi="Arial" w:cs="Arial"/>
-          <w:sz w:val="36"/>
-          <w:szCs w:val="36"/>
-        </w:rPr>
-      </w:pPr>
-      <w:r>
-        <w:rPr>
-          <w:rFonts w:ascii="Arial" w:hAnsi="Arial" w:cs="Arial"/>
-          <w:sz w:val="36"/>
-          <w:szCs w:val="36"/>
-        </w:rPr>
-        <w:lastRenderedPageBreak/>
-        <w:t>Node Setup</w:t>
-      </w:r>
-    </w:p>
-    <w:p>
-      <w:pPr>
-        <w:ind w:left="0"/>
-      </w:pPr>
-    </w:p>
-    <w:p>
-      <w:pPr>
-        <w:pStyle w:val="ListParagraph"/>
-        <w:numPr>
-          <w:ilvl w:val="0"/>
-          <w:numId w:val="8"/>
-        </w:numPr>
-      </w:pPr>
-      <w:r>
-        <w:t xml:space="preserve">       </w:t>
-      </w:r>
-      <w:r>
-        <w:t>Open the AWS site from here:  </w:t>
-      </w:r>
-      <w:hyperlink r:id="rId11" w:tgtFrame="_blank" w:history="1">
-        <w:r>
-          <w:rPr>
-            <w:rStyle w:val="Hyperlink"/>
-          </w:rPr>
-          <w:t>https://aws.amazon.com/</w:t>
-        </w:r>
-      </w:hyperlink>
-    </w:p>
-    <w:p>
-      <w:pPr>
-        <w:pStyle w:val="ListParagraph"/>
-        <w:numPr>
-          <w:ilvl w:val="0"/>
-          <w:numId w:val="5"/>
-        </w:numPr>
-        <w:ind w:left="1810"/>
-      </w:pPr>
-      <w:r>
-        <w:t>Login Credentials for Chef instructors:  </w:t>
-      </w:r>
-      <w:hyperlink r:id="rId12" w:history="1">
-        <w:r>
-          <w:rPr>
-            <w:rStyle w:val="Hyperlink"/>
-          </w:rPr>
-          <w:t>training-aws@chef.io</w:t>
-        </w:r>
-      </w:hyperlink>
-    </w:p>
-    <w:p>
-      <w:pPr>
-        <w:pStyle w:val="ListParagraph"/>
-        <w:numPr>
-          <w:ilvl w:val="0"/>
-          <w:numId w:val="5"/>
-        </w:numPr>
-        <w:ind w:left="1810"/>
-      </w:pPr>
-      <w:r>
-        <w:t xml:space="preserve">Password:  Contact Chef Training Services if you don’t know it or how to obtain it. </w:t>
-      </w:r>
-      <w:hyperlink r:id="rId13" w:history="1">
-        <w:r>
-          <w:rPr>
-            <w:rStyle w:val="Hyperlink"/>
-            <w:rFonts w:ascii="Calibri" w:hAnsi="Calibri"/>
-          </w:rPr>
-          <w:t>training-feedback@chef.io</w:t>
-        </w:r>
-      </w:hyperlink>
-      <w:r>
-        <w:t xml:space="preserve">    </w:t>
-      </w:r>
-    </w:p>
-    <w:p>
-      <w:pPr>
-        <w:pStyle w:val="ListParagraph"/>
-        <w:numPr>
-          <w:ilvl w:val="0"/>
-          <w:numId w:val="5"/>
-        </w:numPr>
-        <w:ind w:left="1810"/>
-      </w:pPr>
-      <w:r>
-        <w:t>Partner credentials should be provided by Chef directly to partners.</w:t>
-      </w:r>
-    </w:p>
-    <w:p>
-      <w:pPr>
-        <w:pStyle w:val="ListParagraph"/>
-        <w:numPr>
-          <w:ilvl w:val="0"/>
-          <w:numId w:val="8"/>
-        </w:numPr>
-      </w:pPr>
-      <w:r>
-        <w:t xml:space="preserve">       Click the first link in column </w:t>
-      </w:r>
-      <w:r>
-        <w:rPr>
-          <w:b/>
-          <w:bCs/>
-        </w:rPr>
-        <w:t xml:space="preserve">EC2 </w:t>
-      </w:r>
-      <w:r>
-        <w:rPr>
-          <w:b/>
-          <w:bCs/>
-          <w:i/>
-          <w:iCs/>
-        </w:rPr>
-        <w:t>Virtual Servers in the Cloud</w:t>
-      </w:r>
-    </w:p>
-    <w:p>
-      <w:pPr>
-        <w:pStyle w:val="ListParagraph"/>
-        <w:numPr>
-          <w:ilvl w:val="0"/>
-          <w:numId w:val="8"/>
-        </w:numPr>
-        <w:ind w:left="1440" w:hanging="720"/>
-      </w:pPr>
-      <w:r>
-        <w:t xml:space="preserve">From the navigation pane on the left, select </w:t>
-      </w:r>
-      <w:r>
-        <w:rPr>
-          <w:b/>
-          <w:bCs/>
-        </w:rPr>
-        <w:t>Images/AMIs</w:t>
-      </w:r>
-      <w:r>
-        <w:t>.  The "Step 1" page displays with a list of available AMIs.</w:t>
-      </w:r>
-    </w:p>
-    <w:p>
-      <w:pPr>
-        <w:pStyle w:val="ListParagraph"/>
-        <w:numPr>
-          <w:ilvl w:val="0"/>
-          <w:numId w:val="8"/>
-        </w:numPr>
-        <w:ind w:left="1440" w:hanging="720"/>
-        <w:rPr>
-          <w:rFonts w:ascii="Times" w:eastAsia="Times New Roman" w:hAnsi="Times" w:cs="Times New Roman"/>
-          <w:sz w:val="20"/>
-          <w:szCs w:val="20"/>
-        </w:rPr>
-      </w:pPr>
-      <w:r>
-        <w:t>Select</w:t>
-      </w:r>
-      <w:r>
-        <w:rPr>
-          <w:b/>
-          <w:bCs/>
-        </w:rPr>
-        <w:t xml:space="preserve"> </w:t>
-      </w:r>
-      <w:r>
-        <w:rPr>
-          <w:b/>
-          <w:bCs/>
-        </w:rPr>
-        <w:t xml:space="preserve">Essentials Windows 2012 </w:t>
-      </w:r>
-      <w:r>
-        <w:rPr>
-          <w:b/>
-          <w:bCs/>
-        </w:rPr>
-        <w:t xml:space="preserve">NODE </w:t>
-      </w:r>
-      <w:r>
-        <w:rPr>
-          <w:b/>
-          <w:bCs/>
-        </w:rPr>
-        <w:t>-</w:t>
-      </w:r>
-      <w:r>
-        <w:rPr>
-          <w:b/>
-          <w:bCs/>
-        </w:rPr>
-        <w:t xml:space="preserve"> 1.0.2</w:t>
-      </w:r>
-      <w:r>
-        <w:rPr>
-          <w:b/>
-          <w:bCs/>
-        </w:rPr>
-        <w:t xml:space="preserve"> </w:t>
-      </w:r>
-      <w:r>
-        <w:t>from the list of options.</w:t>
-      </w:r>
-    </w:p>
-    <w:p>
-      <w:pPr>
-        <w:pStyle w:val="ListParagraph"/>
-        <w:numPr>
-          <w:ilvl w:val="0"/>
-          <w:numId w:val="8"/>
-        </w:numPr>
-        <w:ind w:left="1440" w:hanging="720"/>
-      </w:pPr>
-      <w:r>
-        <w:t xml:space="preserve">Click </w:t>
-      </w:r>
-      <w:r>
-        <w:rPr>
-          <w:b/>
-          <w:bCs/>
-        </w:rPr>
-        <w:t>Launch</w:t>
-      </w:r>
-      <w:r>
-        <w:t>.  The "Step 2" page displays.</w:t>
-      </w:r>
-    </w:p>
-    <w:p>
-      <w:pPr>
-        <w:pStyle w:val="ListParagraph"/>
-        <w:numPr>
-          <w:ilvl w:val="0"/>
-          <w:numId w:val="8"/>
-        </w:numPr>
-        <w:ind w:left="1440" w:hanging="720"/>
-      </w:pPr>
-      <w:r>
-        <w:t xml:space="preserve">Select the first </w:t>
-      </w:r>
-      <w:r>
-        <w:rPr>
-          <w:b/>
-          <w:bCs/>
-        </w:rPr>
-        <w:t>m4.xlarge</w:t>
-      </w:r>
-      <w:r>
-        <w:t> from the list provided and click </w:t>
-      </w:r>
-      <w:r>
-        <w:rPr>
-          <w:b/>
-          <w:bCs/>
-        </w:rPr>
-        <w:t>Next: Configure Instance Details</w:t>
-      </w:r>
-      <w:r>
-        <w:t> at the bottom of the screen.  The "Step 3" page displays.</w:t>
-      </w:r>
-    </w:p>
-    <w:p>
-      <w:pPr>
-        <w:pStyle w:val="ListParagraph"/>
-        <w:numPr>
-          <w:ilvl w:val="0"/>
-          <w:numId w:val="8"/>
-        </w:numPr>
-        <w:ind w:left="1440" w:hanging="720"/>
-      </w:pPr>
-      <w:r>
-        <w:t xml:space="preserve">Enter the </w:t>
-      </w:r>
-      <w:r>
-        <w:rPr>
-          <w:b/>
-          <w:bCs/>
-        </w:rPr>
-        <w:t>Number of Instances</w:t>
-      </w:r>
-      <w:r>
-        <w:t>.</w:t>
-      </w:r>
-    </w:p>
-    <w:p>
-      <w:pPr>
-        <w:ind w:left="2160" w:right="1440"/>
-      </w:pPr>
-      <w:r>
-        <w:rPr>
-          <w:i/>
-          <w:iCs/>
-        </w:rPr>
-        <w:t xml:space="preserve">Note:  You will need 3 instances for each </w:t>
-      </w:r>
-      <w:r>
-        <w:rPr>
-          <w:i/>
-          <w:iCs/>
-        </w:rPr>
-        <w:t xml:space="preserve">learner </w:t>
-      </w:r>
-      <w:r>
-        <w:rPr>
-          <w:i/>
-          <w:iCs/>
-        </w:rPr>
-        <w:t>enrolled in the class - and three for yourself.</w:t>
-      </w:r>
-    </w:p>
-    <w:p>
-      <w:pPr>
-        <w:pStyle w:val="ListParagraph"/>
-        <w:numPr>
-          <w:ilvl w:val="0"/>
-          <w:numId w:val="8"/>
-        </w:numPr>
-        <w:ind w:left="1440" w:hanging="720"/>
-      </w:pPr>
-      <w:r>
-        <w:t xml:space="preserve">Click </w:t>
-      </w:r>
-      <w:r>
-        <w:rPr>
-          <w:b/>
-          <w:bCs/>
-        </w:rPr>
-        <w:t>Next: Add Storage</w:t>
-      </w:r>
-      <w:r>
-        <w:t> at the bottom of the page.  The "Step 4" page displays.  [Don't change anything on this page].</w:t>
-      </w:r>
-    </w:p>
-    <w:p>
-      <w:pPr>
-        <w:pStyle w:val="ListParagraph"/>
-        <w:numPr>
-          <w:ilvl w:val="0"/>
-          <w:numId w:val="8"/>
-        </w:numPr>
-        <w:ind w:left="1440" w:hanging="720"/>
-      </w:pPr>
-      <w:r>
-        <w:t xml:space="preserve">Click </w:t>
-      </w:r>
-      <w:r>
-        <w:rPr>
-          <w:b/>
-          <w:bCs/>
-        </w:rPr>
-        <w:t>Next: Tag Instance</w:t>
-      </w:r>
-      <w:r>
-        <w:t> at the bottom of the page.  The "Step 5" page displays.</w:t>
-      </w:r>
-    </w:p>
-    <w:p>
-      <w:pPr>
-        <w:pStyle w:val="ListParagraph"/>
-        <w:numPr>
-          <w:ilvl w:val="0"/>
-          <w:numId w:val="8"/>
-        </w:numPr>
-        <w:ind w:left="1440" w:hanging="720"/>
-      </w:pPr>
-      <w:r>
-        <w:t xml:space="preserve">Enter a </w:t>
-      </w:r>
-      <w:r>
-        <w:rPr>
-          <w:b/>
-          <w:bCs/>
-        </w:rPr>
-        <w:t>Value</w:t>
-      </w:r>
-      <w:r>
-        <w:t>.  </w:t>
-      </w:r>
-    </w:p>
-    <w:p>
-      <w:pPr>
-        <w:ind w:left="1440" w:right="2160"/>
-      </w:pPr>
-      <w:r>
-        <w:rPr>
-          <w:i/>
-          <w:iCs/>
-        </w:rPr>
-        <w:t>Note:  A recommended naming convention for the instances:  [TRAINER’S INITIALS] - [CLASS NAME] - [CLASS DATE]</w:t>
-      </w:r>
-    </w:p>
-    <w:p>
-      <w:pPr>
-        <w:pStyle w:val="ListParagraph"/>
-        <w:numPr>
-          <w:ilvl w:val="0"/>
-          <w:numId w:val="8"/>
-        </w:numPr>
-        <w:ind w:left="1440" w:hanging="720"/>
-      </w:pPr>
-      <w:r>
-        <w:t xml:space="preserve">Click </w:t>
-      </w:r>
-      <w:r>
-        <w:rPr>
-          <w:b/>
-          <w:bCs/>
-        </w:rPr>
-        <w:t>Next: Configure Security Group</w:t>
-      </w:r>
-      <w:r>
-        <w:t>.  The "Step 6" page displays.</w:t>
-      </w:r>
-    </w:p>
-    <w:p>
-      <w:pPr>
-        <w:pStyle w:val="ListParagraph"/>
-        <w:numPr>
-          <w:ilvl w:val="0"/>
-          <w:numId w:val="8"/>
-        </w:numPr>
-        <w:ind w:left="1440" w:hanging="720"/>
-      </w:pPr>
-      <w:r>
-        <w:t xml:space="preserve">Click the </w:t>
-      </w:r>
-      <w:r>
-        <w:rPr>
-          <w:b/>
-          <w:bCs/>
-        </w:rPr>
-        <w:t>Select an existing security group</w:t>
-      </w:r>
-      <w:r>
-        <w:t> radio button.  A list of security groups displays.</w:t>
-      </w:r>
-    </w:p>
-    <w:p>
-      <w:pPr>
-        <w:pStyle w:val="ListParagraph"/>
-        <w:numPr>
-          <w:ilvl w:val="0"/>
-          <w:numId w:val="8"/>
-        </w:numPr>
-        <w:ind w:left="1440" w:hanging="720"/>
-      </w:pPr>
-      <w:r>
-        <w:t xml:space="preserve">Select </w:t>
-      </w:r>
-      <w:r>
-        <w:rPr>
-          <w:b/>
-          <w:bCs/>
-        </w:rPr>
-        <w:t>all-open</w:t>
-      </w:r>
-      <w:r>
-        <w:t>.</w:t>
-      </w:r>
-    </w:p>
-    <w:p>
-      <w:pPr>
-        <w:pStyle w:val="ListParagraph"/>
-        <w:numPr>
-          <w:ilvl w:val="0"/>
-          <w:numId w:val="8"/>
-        </w:numPr>
-        <w:ind w:left="1440" w:hanging="720"/>
-      </w:pPr>
-      <w:r>
-        <w:t xml:space="preserve">Click </w:t>
-      </w:r>
-      <w:r>
-        <w:rPr>
-          <w:b/>
-          <w:bCs/>
-        </w:rPr>
-        <w:t>Review and Launch</w:t>
-      </w:r>
-      <w:r>
-        <w:t> at the bottom of the screen.  The "Step 7" page displays.</w:t>
-      </w:r>
-    </w:p>
-    <w:p>
-      <w:pPr>
-        <w:pStyle w:val="ListParagraph"/>
-        <w:numPr>
-          <w:ilvl w:val="0"/>
-          <w:numId w:val="8"/>
-        </w:numPr>
-        <w:ind w:left="1440" w:hanging="720"/>
-      </w:pPr>
-      <w:r>
-        <w:t xml:space="preserve">After you review the instances, click </w:t>
-      </w:r>
-      <w:r>
-        <w:rPr>
-          <w:b/>
-          <w:bCs/>
-        </w:rPr>
-        <w:t>Launch</w:t>
-      </w:r>
-      <w:r>
-        <w:t>.  The "Select a key pair" window displays.</w:t>
-      </w:r>
-    </w:p>
-    <w:p>
-      <w:pPr>
-        <w:pStyle w:val="ListParagraph"/>
-        <w:numPr>
-          <w:ilvl w:val="0"/>
-          <w:numId w:val="8"/>
-        </w:numPr>
-        <w:ind w:left="1440" w:hanging="720"/>
-      </w:pPr>
-      <w:r>
-        <w:t xml:space="preserve">Confirm that this is set to </w:t>
-      </w:r>
-      <w:r>
-        <w:rPr>
-          <w:b/>
-          <w:bCs/>
-        </w:rPr>
-        <w:t>Choose an existing key pair</w:t>
-      </w:r>
-      <w:r>
-        <w:t> and click the acknowledgement check box.</w:t>
-      </w:r>
-    </w:p>
-    <w:p>
-      <w:pPr>
-        <w:pStyle w:val="ListParagraph"/>
-        <w:numPr>
-          <w:ilvl w:val="0"/>
-          <w:numId w:val="8"/>
-        </w:numPr>
-        <w:ind w:left="1440" w:hanging="720"/>
-      </w:pPr>
-      <w:r>
-        <w:t xml:space="preserve">Click </w:t>
-      </w:r>
-      <w:r>
-        <w:rPr>
-          <w:b/>
-          <w:bCs/>
-        </w:rPr>
-        <w:t>Launch Instances</w:t>
-      </w:r>
-      <w:r>
-        <w:t>.  The "Launch Status" page displays.</w:t>
-      </w:r>
-    </w:p>
-    <w:p>
-      <w:pPr>
-        <w:pStyle w:val="ListParagraph"/>
-        <w:numPr>
-          <w:ilvl w:val="0"/>
-          <w:numId w:val="8"/>
-        </w:numPr>
-        <w:ind w:left="1440" w:hanging="720"/>
-      </w:pPr>
-      <w:r>
-        <w:t xml:space="preserve">Click </w:t>
-      </w:r>
-      <w:r>
-        <w:rPr>
-          <w:b/>
-          <w:bCs/>
-        </w:rPr>
-        <w:t>View Instances</w:t>
-      </w:r>
-      <w:r>
-        <w:t>.  The instances list displays.</w:t>
-      </w:r>
-    </w:p>
-    <w:p>
-      <w:pPr>
-        <w:pStyle w:val="ListParagraph"/>
-        <w:numPr>
-          <w:ilvl w:val="0"/>
-          <w:numId w:val="8"/>
-        </w:numPr>
-        <w:ind w:left="1440" w:hanging="720"/>
-      </w:pPr>
-      <w:r>
-        <w:t xml:space="preserve">From here, copy all of the instances and create a gist file to share with the class.  </w:t>
-      </w:r>
-    </w:p>
-    <w:p>
-      <w:pPr>
-        <w:pStyle w:val="ListParagraph"/>
-        <w:numPr>
-          <w:ilvl w:val="0"/>
-          <w:numId w:val="8"/>
-        </w:numPr>
-        <w:ind w:left="1440" w:hanging="720"/>
-      </w:pPr>
-      <w:r>
-        <w:t xml:space="preserve">Use </w:t>
-      </w:r>
-      <w:hyperlink r:id="rId14" w:history="1">
-        <w:r>
-          <w:rPr>
-            <w:rStyle w:val="Hyperlink"/>
-          </w:rPr>
-          <w:t>goo.gl</w:t>
-        </w:r>
-      </w:hyperlink>
-      <w:r>
-        <w:t xml:space="preserve"> to shorten the URL to the gist file.  </w:t>
-      </w:r>
-    </w:p>
-    <w:p>
-      <w:pPr>
-        <w:ind w:firstLine="288"/>
-      </w:pPr>
-      <w:r>
-        <w:rPr>
-          <w:b/>
-        </w:rPr>
-        <w:t>Note</w:t>
-      </w:r>
-      <w:r>
         <w:t>: The login credentials and password for the AMIs used in class are:</w:t>
       </w:r>
     </w:p>
@@ -1638,6 +1669,108 @@
             <wp:extent cx="3397305" cy="1955548"/>
             <wp:effectExtent l="0" t="0" r="0" b="6985"/>
             <wp:docPr id="1" name="Picture 1"/>
+            <wp:cNvGraphicFramePr>
+              <a:graphicFrameLocks xmlns:a="http://schemas.openxmlformats.org/drawingml/2006/main" noChangeAspect="1"/>
+            </wp:cNvGraphicFramePr>
+            <a:graphic xmlns:a="http://schemas.openxmlformats.org/drawingml/2006/main">
+              <a:graphicData uri="http://schemas.openxmlformats.org/drawingml/2006/picture">
+                <pic:pic xmlns:pic="http://schemas.openxmlformats.org/drawingml/2006/picture">
+                  <pic:nvPicPr>
+                    <pic:cNvPr id="1" name=""/>
+                    <pic:cNvPicPr/>
+                  </pic:nvPicPr>
+                  <pic:blipFill>
+                    <a:blip r:embed="rId14"/>
+                    <a:stretch>
+                      <a:fillRect/>
+                    </a:stretch>
+                  </pic:blipFill>
+                  <pic:spPr>
+                    <a:xfrm>
+                      <a:off x="0" y="0"/>
+                      <a:ext cx="3410851" cy="1963346"/>
+                    </a:xfrm>
+                    <a:prstGeom prst="rect">
+                      <a:avLst/>
+                    </a:prstGeom>
+                  </pic:spPr>
+                </pic:pic>
+              </a:graphicData>
+            </a:graphic>
+          </wp:inline>
+        </w:drawing>
+      </w:r>
+    </w:p>
+    <w:p>
+      <w:pPr>
+        <w:pStyle w:val="Body"/>
+      </w:pPr>
+    </w:p>
+    <w:p>
+      <w:pPr>
+        <w:pStyle w:val="Body"/>
+        <w:ind w:left="720"/>
+      </w:pPr>
+      <w:r>
+        <w:rPr>
+          <w:rStyle w:val="AppendixTextChar"/>
+        </w:rPr>
+        <w:t xml:space="preserve">If some </w:t>
+      </w:r>
+      <w:r>
+        <w:rPr>
+          <w:rStyle w:val="AppendixTextChar"/>
+        </w:rPr>
+        <w:t>participants</w:t>
+      </w:r>
+      <w:r>
+        <w:rPr>
+          <w:rStyle w:val="AppendixTextChar"/>
+        </w:rPr>
+        <w:t xml:space="preserve"> can</w:t>
+      </w:r>
+      <w:r>
+        <w:rPr>
+          <w:rStyle w:val="AppendixTextChar"/>
+        </w:rPr>
+        <w:t>’</w:t>
+      </w:r>
+      <w:r>
+        <w:rPr>
+          <w:rStyle w:val="AppendixTextChar"/>
+        </w:rPr>
+        <w:t xml:space="preserve">t complete the </w:t>
+      </w:r>
+      <w:r>
+        <w:rPr>
+          <w:rStyle w:val="AppendixTextChar"/>
+        </w:rPr>
+        <w:t>lab based on the above slide, they are free to follow the subsequent detailed step slides, such as t</w:t>
+      </w:r>
+      <w:r>
+        <w:t>hese:</w:t>
+      </w:r>
+    </w:p>
+    <w:p>
+      <w:pPr>
+        <w:pStyle w:val="Body"/>
+        <w:ind w:left="0"/>
+      </w:pPr>
+    </w:p>
+    <w:p>
+      <w:pPr>
+        <w:pStyle w:val="Body"/>
+        <w:ind w:left="2160"/>
+      </w:pPr>
+      <w:r>
+        <w:rPr>
+          <w:noProof/>
+        </w:rPr>
+        <w:drawing>
+          <wp:inline distT="0" distB="0" distL="0" distR="0" wp14:anchorId="764BBF9F" wp14:editId="5303335E">
+            <wp:extent cx="3524207" cy="2000816"/>
+            <wp:effectExtent l="0" t="0" r="635" b="0"/>
+            <wp:docPr id="2" name="Picture 2"/>
             <wp:cNvGraphicFramePr>
               <a:graphicFrameLocks xmlns:a="http://schemas.openxmlformats.org/drawingml/2006/main" noChangeAspect="1"/>
             </wp:cNvGraphicFramePr>
@@ -1657,7 +1790,7 @@
                   <pic:spPr>
                     <a:xfrm>
                       <a:off x="0" y="0"/>
-                      <a:ext cx="3410851" cy="1963346"/>
+                      <a:ext cx="3524207" cy="2000816"/>
                     </a:xfrm>
                     <a:prstGeom prst="rect">
                       <a:avLst/>
@@ -1673,73 +1806,18 @@
     <w:p>
       <w:pPr>
         <w:pStyle w:val="Body"/>
-      </w:pPr>
-    </w:p>
-    <w:p>
-      <w:pPr>
-        <w:pStyle w:val="Body"/>
-        <w:ind w:left="720"/>
-      </w:pPr>
-      <w:r>
-        <w:rPr>
-          <w:rStyle w:val="AppendixTextChar"/>
-        </w:rPr>
-        <w:t xml:space="preserve">If some </w:t>
-      </w:r>
-      <w:r>
-        <w:rPr>
-          <w:rStyle w:val="AppendixTextChar"/>
-        </w:rPr>
-        <w:t>participants</w:t>
-      </w:r>
-      <w:r>
-        <w:rPr>
-          <w:rStyle w:val="AppendixTextChar"/>
-        </w:rPr>
-        <w:t xml:space="preserve"> can</w:t>
-      </w:r>
-      <w:r>
-        <w:rPr>
-          <w:rStyle w:val="AppendixTextChar"/>
-        </w:rPr>
-        <w:t>’</w:t>
-      </w:r>
-      <w:r>
-        <w:rPr>
-          <w:rStyle w:val="AppendixTextChar"/>
-        </w:rPr>
-        <w:t xml:space="preserve">t complete the </w:t>
-      </w:r>
-      <w:r>
-        <w:rPr>
-          <w:rStyle w:val="AppendixTextChar"/>
-        </w:rPr>
-        <w:t>lab based on the above slide, they are free to follow the subsequent detailed step slides, such as t</w:t>
-      </w:r>
-      <w:r>
-        <w:t>hese:</w:t>
-      </w:r>
-    </w:p>
-    <w:p>
-      <w:pPr>
-        <w:pStyle w:val="Body"/>
-        <w:ind w:left="0"/>
-      </w:pPr>
-    </w:p>
-    <w:p>
-      <w:pPr>
-        <w:pStyle w:val="Body"/>
         <w:ind w:left="2160"/>
       </w:pPr>
       <w:r>
         <w:rPr>
           <w:noProof/>
         </w:rPr>
+        <w:lastRenderedPageBreak/>
         <w:drawing>
-          <wp:inline distT="0" distB="0" distL="0" distR="0" wp14:anchorId="764BBF9F" wp14:editId="5303335E">
-            <wp:extent cx="3524207" cy="2000816"/>
-            <wp:effectExtent l="0" t="0" r="635" b="0"/>
-            <wp:docPr id="2" name="Picture 2"/>
+          <wp:inline distT="0" distB="0" distL="0" distR="0" wp14:anchorId="3CD679AF" wp14:editId="0B0714EE">
+            <wp:extent cx="3639493" cy="2067046"/>
+            <wp:effectExtent l="0" t="0" r="0" b="0"/>
+            <wp:docPr id="3" name="Picture 3"/>
             <wp:cNvGraphicFramePr>
               <a:graphicFrameLocks xmlns:a="http://schemas.openxmlformats.org/drawingml/2006/main" noChangeAspect="1"/>
             </wp:cNvGraphicFramePr>
@@ -1759,53 +1837,6 @@
                   <pic:spPr>
                     <a:xfrm>
                       <a:off x="0" y="0"/>
-                      <a:ext cx="3524207" cy="2000816"/>
-                    </a:xfrm>
-                    <a:prstGeom prst="rect">
-                      <a:avLst/>
-                    </a:prstGeom>
-                  </pic:spPr>
-                </pic:pic>
-              </a:graphicData>
-            </a:graphic>
-          </wp:inline>
-        </w:drawing>
-      </w:r>
-    </w:p>
-    <w:p>
-      <w:pPr>
-        <w:pStyle w:val="Body"/>
-        <w:ind w:left="2160"/>
-      </w:pPr>
-      <w:r>
-        <w:rPr>
-          <w:noProof/>
-        </w:rPr>
-        <w:lastRenderedPageBreak/>
-        <w:drawing>
-          <wp:inline distT="0" distB="0" distL="0" distR="0" wp14:anchorId="3CD679AF" wp14:editId="0B0714EE">
-            <wp:extent cx="3639493" cy="2067046"/>
-            <wp:effectExtent l="0" t="0" r="0" b="0"/>
-            <wp:docPr id="3" name="Picture 3"/>
-            <wp:cNvGraphicFramePr>
-              <a:graphicFrameLocks xmlns:a="http://schemas.openxmlformats.org/drawingml/2006/main" noChangeAspect="1"/>
-            </wp:cNvGraphicFramePr>
-            <a:graphic xmlns:a="http://schemas.openxmlformats.org/drawingml/2006/main">
-              <a:graphicData uri="http://schemas.openxmlformats.org/drawingml/2006/picture">
-                <pic:pic xmlns:pic="http://schemas.openxmlformats.org/drawingml/2006/picture">
-                  <pic:nvPicPr>
-                    <pic:cNvPr id="1" name=""/>
-                    <pic:cNvPicPr/>
-                  </pic:nvPicPr>
-                  <pic:blipFill>
-                    <a:blip r:embed="rId17"/>
-                    <a:stretch>
-                      <a:fillRect/>
-                    </a:stretch>
-                  </pic:blipFill>
-                  <pic:spPr>
-                    <a:xfrm>
-                      <a:off x="0" y="0"/>
                       <a:ext cx="3659157" cy="2078214"/>
                     </a:xfrm>
                     <a:prstGeom prst="rect">
@@ -1839,7 +1870,7 @@
       </w:pPr>
     </w:p>
     <w:sectPr>
-      <w:headerReference w:type="default" r:id="rId18"/>
+      <w:headerReference w:type="default" r:id="rId17"/>
       <w:pgSz w:w="12240" w:h="15840"/>
       <w:pgMar w:top="1350" w:right="1440" w:bottom="1080" w:left="1440" w:header="720" w:footer="720" w:gutter="0"/>
       <w:cols w:space="720"/>

</xml_diff>